<commit_message>
Fixed Suisun Marsh salinity with proper BD station from CalSim
</commit_message>
<xml_diff>
--- a/Salinity_Zooplankton_Model/Zooplankton_salinity_models.docx
+++ b/Salinity_Zooplankton_Model/Zooplankton_salinity_models.docx
@@ -65,7 +65,7 @@
         <w:pStyle w:val="Date"/>
       </w:pPr>
       <w:r>
-        <w:t xml:space="preserve">2023-02-23</w:t>
+        <w:t xml:space="preserve">2024-09-10</w:t>
       </w:r>
     </w:p>
     <w:p>
@@ -8103,7 +8103,7 @@
         <w:rPr>
           <w:rStyle w:val="VerbatimChar"/>
         </w:rPr>
-        <w:t xml:space="preserve">## te(SalSurf_s,doy_s) 19.00 11.43    0.98    0.19</w:t>
+        <w:t xml:space="preserve">## te(SalSurf_s,doy_s) 19.00 11.43    0.98     0.2</w:t>
       </w:r>
       <w:r>
         <w:br/>
@@ -36694,6 +36694,33 @@
         <w:rPr>
           <w:rStyle w:val="FunctionTok"/>
         </w:rPr>
+        <w:t xml:space="preserve">geom_line</w:t>
+      </w:r>
+      <w:r>
+        <w:rPr>
+          <w:rStyle w:val="NormalTok"/>
+        </w:rPr>
+        <w:t xml:space="preserve">()</w:t>
+      </w:r>
+      <w:r>
+        <w:rPr>
+          <w:rStyle w:val="SpecialCharTok"/>
+        </w:rPr>
+        <w:t xml:space="preserve">+</w:t>
+      </w:r>
+      <w:r>
+        <w:br/>
+      </w:r>
+      <w:r>
+        <w:rPr>
+          <w:rStyle w:val="NormalTok"/>
+        </w:rPr>
+        <w:t xml:space="preserve">      </w:t>
+      </w:r>
+      <w:r>
+        <w:rPr>
+          <w:rStyle w:val="FunctionTok"/>
+        </w:rPr>
         <w:t xml:space="preserve">geom_ribbon</w:t>
       </w:r>
       <w:r>
@@ -37055,6 +37082,33 @@
           <w:rStyle w:val="NormalTok"/>
         </w:rPr>
         <w:t xml:space="preserve">IBMR))</w:t>
+      </w:r>
+      <w:r>
+        <w:rPr>
+          <w:rStyle w:val="SpecialCharTok"/>
+        </w:rPr>
+        <w:t xml:space="preserve">+</w:t>
+      </w:r>
+      <w:r>
+        <w:br/>
+      </w:r>
+      <w:r>
+        <w:rPr>
+          <w:rStyle w:val="NormalTok"/>
+        </w:rPr>
+        <w:t xml:space="preserve">      </w:t>
+      </w:r>
+      <w:r>
+        <w:rPr>
+          <w:rStyle w:val="FunctionTok"/>
+        </w:rPr>
+        <w:t xml:space="preserve">geom_line</w:t>
+      </w:r>
+      <w:r>
+        <w:rPr>
+          <w:rStyle w:val="NormalTok"/>
+        </w:rPr>
+        <w:t xml:space="preserve">()</w:t>
       </w:r>
       <w:r>
         <w:rPr>
@@ -38661,7 +38715,7 @@
       </w:r>
     </w:p>
     <w:bookmarkEnd w:id="264"/>
-    <w:bookmarkStart w:id="519" w:name="apply-model"/>
+    <w:bookmarkStart w:id="518" w:name="apply-model"/>
     <w:p>
       <w:pPr>
         <w:pStyle w:val="Heading1"/>
@@ -41258,26 +41312,7 @@
         <w:t xml:space="preserve">))</w:t>
       </w:r>
     </w:p>
-    <w:p>
-      <w:pPr>
-        <w:pStyle w:val="FirstParagraph"/>
-      </w:pPr>
-      <w:r>
-        <w:t xml:space="preserve">You can find the final zoop salinity adjustments</w:t>
-      </w:r>
-      <w:r>
-        <w:t xml:space="preserve"> </w:t>
-      </w:r>
-      <w:hyperlink r:id="rId268">
-        <w:r>
-          <w:rPr>
-            <w:rStyle w:val="Hyperlink"/>
-          </w:rPr>
-          <w:t xml:space="preserve">here</w:t>
-        </w:r>
-      </w:hyperlink>
-    </w:p>
-    <w:bookmarkStart w:id="272" w:name="prepare-plots"/>
+    <w:bookmarkStart w:id="271" w:name="prepare-plots"/>
     <w:p>
       <w:pPr>
         <w:pStyle w:val="Heading2"/>
@@ -41968,18 +42003,18 @@
           <wp:inline>
             <wp:extent cx="5334000" cy="7112000"/>
             <wp:effectExtent b="0" l="0" r="0" t="0"/>
-            <wp:docPr descr="" title="" id="270" name="Picture"/>
+            <wp:docPr descr="" title="" id="269" name="Picture"/>
             <a:graphic>
               <a:graphicData uri="http://schemas.openxmlformats.org/drawingml/2006/picture">
                 <pic:pic>
                   <pic:nvPicPr>
-                    <pic:cNvPr descr="C:/Users/bmahardja/Documents/GitHub/DeltaSmelt_SummerFallX2_VOI/Salinity_Zooplankton_Model/Zooplankton_salinity_models_files/figure-docx/unnamed-chunk-11-1.png" id="271" name="Picture"/>
+                    <pic:cNvPr descr="C:/Users/bmahardja/Documents/GitHub/DeltaSmelt_SummerFallX2_VOI/Salinity_Zooplankton_Model/Zooplankton_salinity_models_files/figure-docx/unnamed-chunk-11-1.png" id="270" name="Picture"/>
                     <pic:cNvPicPr>
                       <a:picLocks noChangeArrowheads="1" noChangeAspect="1"/>
                     </pic:cNvPicPr>
                   </pic:nvPicPr>
                   <pic:blipFill>
-                    <a:blip r:embed="rId269"/>
+                    <a:blip r:embed="rId268"/>
                     <a:stretch>
                       <a:fillRect/>
                     </a:stretch>
@@ -43250,8 +43285,8 @@
         <w:t xml:space="preserve">(.x, .y)))</w:t>
       </w:r>
     </w:p>
-    <w:bookmarkEnd w:id="272"/>
-    <w:bookmarkStart w:id="518" w:name="result-plots"/>
+    <w:bookmarkEnd w:id="271"/>
+    <w:bookmarkStart w:id="517" w:name="result-plots"/>
     <w:p>
       <w:pPr>
         <w:pStyle w:val="Heading2"/>
@@ -43260,7 +43295,7 @@
         <w:t xml:space="preserve">Result plots</w:t>
       </w:r>
     </w:p>
-    <w:bookmarkStart w:id="321" w:name="sal_altf74"/>
+    <w:bookmarkStart w:id="320" w:name="sal_altf74"/>
     <w:p>
       <w:pPr>
         <w:pStyle w:val="Heading3"/>
@@ -43269,7 +43304,7 @@
         <w:t xml:space="preserve">sal_AltF74</w:t>
       </w:r>
     </w:p>
-    <w:bookmarkStart w:id="276" w:name="acartela-1"/>
+    <w:bookmarkStart w:id="275" w:name="acartela-1"/>
     <w:p>
       <w:pPr>
         <w:pStyle w:val="Heading4"/>
@@ -43287,18 +43322,18 @@
           <wp:inline>
             <wp:extent cx="5334000" cy="4667250"/>
             <wp:effectExtent b="0" l="0" r="0" t="0"/>
-            <wp:docPr descr="" title="" id="274" name="Picture"/>
+            <wp:docPr descr="" title="" id="273" name="Picture"/>
             <a:graphic>
               <a:graphicData uri="http://schemas.openxmlformats.org/drawingml/2006/picture">
                 <pic:pic>
                   <pic:nvPicPr>
-                    <pic:cNvPr descr="C:/Users/bmahardja/Documents/GitHub/DeltaSmelt_SummerFallX2_VOI/Salinity_Zooplankton_Model/Zooplankton_salinity_models_files/figure-docx/print%20plots-1.png" id="275" name="Picture"/>
+                    <pic:cNvPr descr="C:/Users/bmahardja/Documents/GitHub/DeltaSmelt_SummerFallX2_VOI/Salinity_Zooplankton_Model/Zooplankton_salinity_models_files/figure-docx/print%20plots-1.png" id="274" name="Picture"/>
                     <pic:cNvPicPr>
                       <a:picLocks noChangeArrowheads="1" noChangeAspect="1"/>
                     </pic:cNvPicPr>
                   </pic:nvPicPr>
                   <pic:blipFill>
-                    <a:blip r:embed="rId273"/>
+                    <a:blip r:embed="rId272"/>
                     <a:stretch>
                       <a:fillRect/>
                     </a:stretch>
@@ -43325,8 +43360,8 @@
         </w:drawing>
       </w:r>
     </w:p>
-    <w:bookmarkEnd w:id="276"/>
-    <w:bookmarkStart w:id="280" w:name="daphnia-1"/>
+    <w:bookmarkEnd w:id="275"/>
+    <w:bookmarkStart w:id="279" w:name="daphnia-1"/>
     <w:p>
       <w:pPr>
         <w:pStyle w:val="Heading4"/>
@@ -43344,18 +43379,18 @@
           <wp:inline>
             <wp:extent cx="5334000" cy="4667250"/>
             <wp:effectExtent b="0" l="0" r="0" t="0"/>
-            <wp:docPr descr="" title="" id="278" name="Picture"/>
+            <wp:docPr descr="" title="" id="277" name="Picture"/>
             <a:graphic>
               <a:graphicData uri="http://schemas.openxmlformats.org/drawingml/2006/picture">
                 <pic:pic>
                   <pic:nvPicPr>
-                    <pic:cNvPr descr="C:/Users/bmahardja/Documents/GitHub/DeltaSmelt_SummerFallX2_VOI/Salinity_Zooplankton_Model/Zooplankton_salinity_models_files/figure-docx/print%20plots-2.png" id="279" name="Picture"/>
+                    <pic:cNvPr descr="C:/Users/bmahardja/Documents/GitHub/DeltaSmelt_SummerFallX2_VOI/Salinity_Zooplankton_Model/Zooplankton_salinity_models_files/figure-docx/print%20plots-2.png" id="278" name="Picture"/>
                     <pic:cNvPicPr>
                       <a:picLocks noChangeArrowheads="1" noChangeAspect="1"/>
                     </pic:cNvPicPr>
                   </pic:nvPicPr>
                   <pic:blipFill>
-                    <a:blip r:embed="rId277"/>
+                    <a:blip r:embed="rId276"/>
                     <a:stretch>
                       <a:fillRect/>
                     </a:stretch>
@@ -43382,8 +43417,8 @@
         </w:drawing>
       </w:r>
     </w:p>
-    <w:bookmarkEnd w:id="280"/>
-    <w:bookmarkStart w:id="284" w:name="eurytem-1"/>
+    <w:bookmarkEnd w:id="279"/>
+    <w:bookmarkStart w:id="283" w:name="eurytem-1"/>
     <w:p>
       <w:pPr>
         <w:pStyle w:val="Heading4"/>
@@ -43401,18 +43436,18 @@
           <wp:inline>
             <wp:extent cx="5334000" cy="4667250"/>
             <wp:effectExtent b="0" l="0" r="0" t="0"/>
-            <wp:docPr descr="" title="" id="282" name="Picture"/>
+            <wp:docPr descr="" title="" id="281" name="Picture"/>
             <a:graphic>
               <a:graphicData uri="http://schemas.openxmlformats.org/drawingml/2006/picture">
                 <pic:pic>
                   <pic:nvPicPr>
-                    <pic:cNvPr descr="C:/Users/bmahardja/Documents/GitHub/DeltaSmelt_SummerFallX2_VOI/Salinity_Zooplankton_Model/Zooplankton_salinity_models_files/figure-docx/print%20plots-3.png" id="283" name="Picture"/>
+                    <pic:cNvPr descr="C:/Users/bmahardja/Documents/GitHub/DeltaSmelt_SummerFallX2_VOI/Salinity_Zooplankton_Model/Zooplankton_salinity_models_files/figure-docx/print%20plots-3.png" id="282" name="Picture"/>
                     <pic:cNvPicPr>
                       <a:picLocks noChangeArrowheads="1" noChangeAspect="1"/>
                     </pic:cNvPicPr>
                   </pic:nvPicPr>
                   <pic:blipFill>
-                    <a:blip r:embed="rId281"/>
+                    <a:blip r:embed="rId280"/>
                     <a:stretch>
                       <a:fillRect/>
                     </a:stretch>
@@ -43439,8 +43474,8 @@
         </w:drawing>
       </w:r>
     </w:p>
-    <w:bookmarkEnd w:id="284"/>
-    <w:bookmarkStart w:id="288" w:name="othcalad-1"/>
+    <w:bookmarkEnd w:id="283"/>
+    <w:bookmarkStart w:id="287" w:name="othcalad-1"/>
     <w:p>
       <w:pPr>
         <w:pStyle w:val="Heading4"/>
@@ -43458,18 +43493,18 @@
           <wp:inline>
             <wp:extent cx="5334000" cy="4667250"/>
             <wp:effectExtent b="0" l="0" r="0" t="0"/>
-            <wp:docPr descr="" title="" id="286" name="Picture"/>
+            <wp:docPr descr="" title="" id="285" name="Picture"/>
             <a:graphic>
               <a:graphicData uri="http://schemas.openxmlformats.org/drawingml/2006/picture">
                 <pic:pic>
                   <pic:nvPicPr>
-                    <pic:cNvPr descr="C:/Users/bmahardja/Documents/GitHub/DeltaSmelt_SummerFallX2_VOI/Salinity_Zooplankton_Model/Zooplankton_salinity_models_files/figure-docx/print%20plots-4.png" id="287" name="Picture"/>
+                    <pic:cNvPr descr="C:/Users/bmahardja/Documents/GitHub/DeltaSmelt_SummerFallX2_VOI/Salinity_Zooplankton_Model/Zooplankton_salinity_models_files/figure-docx/print%20plots-4.png" id="286" name="Picture"/>
                     <pic:cNvPicPr>
                       <a:picLocks noChangeArrowheads="1" noChangeAspect="1"/>
                     </pic:cNvPicPr>
                   </pic:nvPicPr>
                   <pic:blipFill>
-                    <a:blip r:embed="rId285"/>
+                    <a:blip r:embed="rId284"/>
                     <a:stretch>
                       <a:fillRect/>
                     </a:stretch>
@@ -43496,8 +43531,8 @@
         </w:drawing>
       </w:r>
     </w:p>
-    <w:bookmarkEnd w:id="288"/>
-    <w:bookmarkStart w:id="292" w:name="othcaljuv-1"/>
+    <w:bookmarkEnd w:id="287"/>
+    <w:bookmarkStart w:id="291" w:name="othcaljuv-1"/>
     <w:p>
       <w:pPr>
         <w:pStyle w:val="Heading4"/>
@@ -43515,18 +43550,18 @@
           <wp:inline>
             <wp:extent cx="5334000" cy="4667250"/>
             <wp:effectExtent b="0" l="0" r="0" t="0"/>
-            <wp:docPr descr="" title="" id="290" name="Picture"/>
+            <wp:docPr descr="" title="" id="289" name="Picture"/>
             <a:graphic>
               <a:graphicData uri="http://schemas.openxmlformats.org/drawingml/2006/picture">
                 <pic:pic>
                   <pic:nvPicPr>
-                    <pic:cNvPr descr="C:/Users/bmahardja/Documents/GitHub/DeltaSmelt_SummerFallX2_VOI/Salinity_Zooplankton_Model/Zooplankton_salinity_models_files/figure-docx/print%20plots-5.png" id="291" name="Picture"/>
+                    <pic:cNvPr descr="C:/Users/bmahardja/Documents/GitHub/DeltaSmelt_SummerFallX2_VOI/Salinity_Zooplankton_Model/Zooplankton_salinity_models_files/figure-docx/print%20plots-5.png" id="290" name="Picture"/>
                     <pic:cNvPicPr>
                       <a:picLocks noChangeArrowheads="1" noChangeAspect="1"/>
                     </pic:cNvPicPr>
                   </pic:nvPicPr>
                   <pic:blipFill>
-                    <a:blip r:embed="rId289"/>
+                    <a:blip r:embed="rId288"/>
                     <a:stretch>
                       <a:fillRect/>
                     </a:stretch>
@@ -43553,8 +43588,8 @@
         </w:drawing>
       </w:r>
     </w:p>
-    <w:bookmarkEnd w:id="292"/>
-    <w:bookmarkStart w:id="296" w:name="othclad-1"/>
+    <w:bookmarkEnd w:id="291"/>
+    <w:bookmarkStart w:id="295" w:name="othclad-1"/>
     <w:p>
       <w:pPr>
         <w:pStyle w:val="Heading4"/>
@@ -43572,18 +43607,18 @@
           <wp:inline>
             <wp:extent cx="5334000" cy="4667250"/>
             <wp:effectExtent b="0" l="0" r="0" t="0"/>
-            <wp:docPr descr="" title="" id="294" name="Picture"/>
+            <wp:docPr descr="" title="" id="293" name="Picture"/>
             <a:graphic>
               <a:graphicData uri="http://schemas.openxmlformats.org/drawingml/2006/picture">
                 <pic:pic>
                   <pic:nvPicPr>
-                    <pic:cNvPr descr="C:/Users/bmahardja/Documents/GitHub/DeltaSmelt_SummerFallX2_VOI/Salinity_Zooplankton_Model/Zooplankton_salinity_models_files/figure-docx/print%20plots-6.png" id="295" name="Picture"/>
+                    <pic:cNvPr descr="C:/Users/bmahardja/Documents/GitHub/DeltaSmelt_SummerFallX2_VOI/Salinity_Zooplankton_Model/Zooplankton_salinity_models_files/figure-docx/print%20plots-6.png" id="294" name="Picture"/>
                     <pic:cNvPicPr>
                       <a:picLocks noChangeArrowheads="1" noChangeAspect="1"/>
                     </pic:cNvPicPr>
                   </pic:nvPicPr>
                   <pic:blipFill>
-                    <a:blip r:embed="rId293"/>
+                    <a:blip r:embed="rId292"/>
                     <a:stretch>
                       <a:fillRect/>
                     </a:stretch>
@@ -43610,8 +43645,8 @@
         </w:drawing>
       </w:r>
     </w:p>
-    <w:bookmarkEnd w:id="296"/>
-    <w:bookmarkStart w:id="300" w:name="pdiapfor-1"/>
+    <w:bookmarkEnd w:id="295"/>
+    <w:bookmarkStart w:id="299" w:name="pdiapfor-1"/>
     <w:p>
       <w:pPr>
         <w:pStyle w:val="Heading4"/>
@@ -43629,18 +43664,18 @@
           <wp:inline>
             <wp:extent cx="5334000" cy="4667250"/>
             <wp:effectExtent b="0" l="0" r="0" t="0"/>
-            <wp:docPr descr="" title="" id="298" name="Picture"/>
+            <wp:docPr descr="" title="" id="297" name="Picture"/>
             <a:graphic>
               <a:graphicData uri="http://schemas.openxmlformats.org/drawingml/2006/picture">
                 <pic:pic>
                   <pic:nvPicPr>
-                    <pic:cNvPr descr="C:/Users/bmahardja/Documents/GitHub/DeltaSmelt_SummerFallX2_VOI/Salinity_Zooplankton_Model/Zooplankton_salinity_models_files/figure-docx/print%20plots-7.png" id="299" name="Picture"/>
+                    <pic:cNvPr descr="C:/Users/bmahardja/Documents/GitHub/DeltaSmelt_SummerFallX2_VOI/Salinity_Zooplankton_Model/Zooplankton_salinity_models_files/figure-docx/print%20plots-7.png" id="298" name="Picture"/>
                     <pic:cNvPicPr>
                       <a:picLocks noChangeArrowheads="1" noChangeAspect="1"/>
                     </pic:cNvPicPr>
                   </pic:nvPicPr>
                   <pic:blipFill>
-                    <a:blip r:embed="rId297"/>
+                    <a:blip r:embed="rId296"/>
                     <a:stretch>
                       <a:fillRect/>
                     </a:stretch>
@@ -43667,8 +43702,8 @@
         </w:drawing>
       </w:r>
     </w:p>
-    <w:bookmarkEnd w:id="300"/>
-    <w:bookmarkStart w:id="304" w:name="allcopnaup-1"/>
+    <w:bookmarkEnd w:id="299"/>
+    <w:bookmarkStart w:id="303" w:name="allcopnaup-1"/>
     <w:p>
       <w:pPr>
         <w:pStyle w:val="Heading4"/>
@@ -43686,18 +43721,18 @@
           <wp:inline>
             <wp:extent cx="5334000" cy="4667250"/>
             <wp:effectExtent b="0" l="0" r="0" t="0"/>
-            <wp:docPr descr="" title="" id="302" name="Picture"/>
+            <wp:docPr descr="" title="" id="301" name="Picture"/>
             <a:graphic>
               <a:graphicData uri="http://schemas.openxmlformats.org/drawingml/2006/picture">
                 <pic:pic>
                   <pic:nvPicPr>
-                    <pic:cNvPr descr="C:/Users/bmahardja/Documents/GitHub/DeltaSmelt_SummerFallX2_VOI/Salinity_Zooplankton_Model/Zooplankton_salinity_models_files/figure-docx/print%20plots-8.png" id="303" name="Picture"/>
+                    <pic:cNvPr descr="C:/Users/bmahardja/Documents/GitHub/DeltaSmelt_SummerFallX2_VOI/Salinity_Zooplankton_Model/Zooplankton_salinity_models_files/figure-docx/print%20plots-8.png" id="302" name="Picture"/>
                     <pic:cNvPicPr>
                       <a:picLocks noChangeArrowheads="1" noChangeAspect="1"/>
                     </pic:cNvPicPr>
                   </pic:nvPicPr>
                   <pic:blipFill>
-                    <a:blip r:embed="rId301"/>
+                    <a:blip r:embed="rId300"/>
                     <a:stretch>
                       <a:fillRect/>
                     </a:stretch>
@@ -43724,8 +43759,8 @@
         </w:drawing>
       </w:r>
     </w:p>
-    <w:bookmarkEnd w:id="304"/>
-    <w:bookmarkStart w:id="308" w:name="limno-1"/>
+    <w:bookmarkEnd w:id="303"/>
+    <w:bookmarkStart w:id="307" w:name="limno-1"/>
     <w:p>
       <w:pPr>
         <w:pStyle w:val="Heading4"/>
@@ -43743,18 +43778,18 @@
           <wp:inline>
             <wp:extent cx="5334000" cy="4667250"/>
             <wp:effectExtent b="0" l="0" r="0" t="0"/>
-            <wp:docPr descr="" title="" id="306" name="Picture"/>
+            <wp:docPr descr="" title="" id="305" name="Picture"/>
             <a:graphic>
               <a:graphicData uri="http://schemas.openxmlformats.org/drawingml/2006/picture">
                 <pic:pic>
                   <pic:nvPicPr>
-                    <pic:cNvPr descr="C:/Users/bmahardja/Documents/GitHub/DeltaSmelt_SummerFallX2_VOI/Salinity_Zooplankton_Model/Zooplankton_salinity_models_files/figure-docx/print%20plots-9.png" id="307" name="Picture"/>
+                    <pic:cNvPr descr="C:/Users/bmahardja/Documents/GitHub/DeltaSmelt_SummerFallX2_VOI/Salinity_Zooplankton_Model/Zooplankton_salinity_models_files/figure-docx/print%20plots-9.png" id="306" name="Picture"/>
                     <pic:cNvPicPr>
                       <a:picLocks noChangeArrowheads="1" noChangeAspect="1"/>
                     </pic:cNvPicPr>
                   </pic:nvPicPr>
                   <pic:blipFill>
-                    <a:blip r:embed="rId305"/>
+                    <a:blip r:embed="rId304"/>
                     <a:stretch>
                       <a:fillRect/>
                     </a:stretch>
@@ -43781,8 +43816,8 @@
         </w:drawing>
       </w:r>
     </w:p>
-    <w:bookmarkEnd w:id="308"/>
-    <w:bookmarkStart w:id="312" w:name="mysid-1"/>
+    <w:bookmarkEnd w:id="307"/>
+    <w:bookmarkStart w:id="311" w:name="mysid-1"/>
     <w:p>
       <w:pPr>
         <w:pStyle w:val="Heading4"/>
@@ -43800,18 +43835,18 @@
           <wp:inline>
             <wp:extent cx="5334000" cy="4667250"/>
             <wp:effectExtent b="0" l="0" r="0" t="0"/>
-            <wp:docPr descr="" title="" id="310" name="Picture"/>
+            <wp:docPr descr="" title="" id="309" name="Picture"/>
             <a:graphic>
               <a:graphicData uri="http://schemas.openxmlformats.org/drawingml/2006/picture">
                 <pic:pic>
                   <pic:nvPicPr>
-                    <pic:cNvPr descr="C:/Users/bmahardja/Documents/GitHub/DeltaSmelt_SummerFallX2_VOI/Salinity_Zooplankton_Model/Zooplankton_salinity_models_files/figure-docx/print%20plots-10.png" id="311" name="Picture"/>
+                    <pic:cNvPr descr="C:/Users/bmahardja/Documents/GitHub/DeltaSmelt_SummerFallX2_VOI/Salinity_Zooplankton_Model/Zooplankton_salinity_models_files/figure-docx/print%20plots-10.png" id="310" name="Picture"/>
                     <pic:cNvPicPr>
                       <a:picLocks noChangeArrowheads="1" noChangeAspect="1"/>
                     </pic:cNvPicPr>
                   </pic:nvPicPr>
                   <pic:blipFill>
-                    <a:blip r:embed="rId309"/>
+                    <a:blip r:embed="rId308"/>
                     <a:stretch>
                       <a:fillRect/>
                     </a:stretch>
@@ -43838,8 +43873,8 @@
         </w:drawing>
       </w:r>
     </w:p>
-    <w:bookmarkEnd w:id="312"/>
-    <w:bookmarkStart w:id="316" w:name="othcyc-1"/>
+    <w:bookmarkEnd w:id="311"/>
+    <w:bookmarkStart w:id="315" w:name="othcyc-1"/>
     <w:p>
       <w:pPr>
         <w:pStyle w:val="Heading4"/>
@@ -43857,18 +43892,18 @@
           <wp:inline>
             <wp:extent cx="5334000" cy="4667250"/>
             <wp:effectExtent b="0" l="0" r="0" t="0"/>
-            <wp:docPr descr="" title="" id="314" name="Picture"/>
+            <wp:docPr descr="" title="" id="313" name="Picture"/>
             <a:graphic>
               <a:graphicData uri="http://schemas.openxmlformats.org/drawingml/2006/picture">
                 <pic:pic>
                   <pic:nvPicPr>
-                    <pic:cNvPr descr="C:/Users/bmahardja/Documents/GitHub/DeltaSmelt_SummerFallX2_VOI/Salinity_Zooplankton_Model/Zooplankton_salinity_models_files/figure-docx/print%20plots-11.png" id="315" name="Picture"/>
+                    <pic:cNvPr descr="C:/Users/bmahardja/Documents/GitHub/DeltaSmelt_SummerFallX2_VOI/Salinity_Zooplankton_Model/Zooplankton_salinity_models_files/figure-docx/print%20plots-11.png" id="314" name="Picture"/>
                     <pic:cNvPicPr>
                       <a:picLocks noChangeArrowheads="1" noChangeAspect="1"/>
                     </pic:cNvPicPr>
                   </pic:nvPicPr>
                   <pic:blipFill>
-                    <a:blip r:embed="rId313"/>
+                    <a:blip r:embed="rId312"/>
                     <a:stretch>
                       <a:fillRect/>
                     </a:stretch>
@@ -43895,8 +43930,8 @@
         </w:drawing>
       </w:r>
     </w:p>
-    <w:bookmarkEnd w:id="316"/>
-    <w:bookmarkStart w:id="320" w:name="other-1"/>
+    <w:bookmarkEnd w:id="315"/>
+    <w:bookmarkStart w:id="319" w:name="other-1"/>
     <w:p>
       <w:pPr>
         <w:pStyle w:val="Heading4"/>
@@ -43914,18 +43949,18 @@
           <wp:inline>
             <wp:extent cx="5334000" cy="4667250"/>
             <wp:effectExtent b="0" l="0" r="0" t="0"/>
-            <wp:docPr descr="" title="" id="318" name="Picture"/>
+            <wp:docPr descr="" title="" id="317" name="Picture"/>
             <a:graphic>
               <a:graphicData uri="http://schemas.openxmlformats.org/drawingml/2006/picture">
                 <pic:pic>
                   <pic:nvPicPr>
-                    <pic:cNvPr descr="C:/Users/bmahardja/Documents/GitHub/DeltaSmelt_SummerFallX2_VOI/Salinity_Zooplankton_Model/Zooplankton_salinity_models_files/figure-docx/print%20plots-12.png" id="319" name="Picture"/>
+                    <pic:cNvPr descr="C:/Users/bmahardja/Documents/GitHub/DeltaSmelt_SummerFallX2_VOI/Salinity_Zooplankton_Model/Zooplankton_salinity_models_files/figure-docx/print%20plots-12.png" id="318" name="Picture"/>
                     <pic:cNvPicPr>
                       <a:picLocks noChangeArrowheads="1" noChangeAspect="1"/>
                     </pic:cNvPicPr>
                   </pic:nvPicPr>
                   <pic:blipFill>
-                    <a:blip r:embed="rId317"/>
+                    <a:blip r:embed="rId316"/>
                     <a:stretch>
                       <a:fillRect/>
                     </a:stretch>
@@ -43952,9 +43987,9 @@
         </w:drawing>
       </w:r>
     </w:p>
+    <w:bookmarkEnd w:id="319"/>
     <w:bookmarkEnd w:id="320"/>
-    <w:bookmarkEnd w:id="321"/>
-    <w:bookmarkStart w:id="370" w:name="sal_altf80"/>
+    <w:bookmarkStart w:id="369" w:name="sal_altf80"/>
     <w:p>
       <w:pPr>
         <w:pStyle w:val="Heading3"/>
@@ -43963,7 +43998,7 @@
         <w:t xml:space="preserve">sal_AltF80</w:t>
       </w:r>
     </w:p>
-    <w:bookmarkStart w:id="325" w:name="acartela-2"/>
+    <w:bookmarkStart w:id="324" w:name="acartela-2"/>
     <w:p>
       <w:pPr>
         <w:pStyle w:val="Heading4"/>
@@ -43981,18 +44016,18 @@
           <wp:inline>
             <wp:extent cx="5334000" cy="4667250"/>
             <wp:effectExtent b="0" l="0" r="0" t="0"/>
-            <wp:docPr descr="" title="" id="323" name="Picture"/>
+            <wp:docPr descr="" title="" id="322" name="Picture"/>
             <a:graphic>
               <a:graphicData uri="http://schemas.openxmlformats.org/drawingml/2006/picture">
                 <pic:pic>
                   <pic:nvPicPr>
-                    <pic:cNvPr descr="C:/Users/bmahardja/Documents/GitHub/DeltaSmelt_SummerFallX2_VOI/Salinity_Zooplankton_Model/Zooplankton_salinity_models_files/figure-docx/print%20plots-13.png" id="324" name="Picture"/>
+                    <pic:cNvPr descr="C:/Users/bmahardja/Documents/GitHub/DeltaSmelt_SummerFallX2_VOI/Salinity_Zooplankton_Model/Zooplankton_salinity_models_files/figure-docx/print%20plots-13.png" id="323" name="Picture"/>
                     <pic:cNvPicPr>
                       <a:picLocks noChangeArrowheads="1" noChangeAspect="1"/>
                     </pic:cNvPicPr>
                   </pic:nvPicPr>
                   <pic:blipFill>
-                    <a:blip r:embed="rId322"/>
+                    <a:blip r:embed="rId321"/>
                     <a:stretch>
                       <a:fillRect/>
                     </a:stretch>
@@ -44019,8 +44054,8 @@
         </w:drawing>
       </w:r>
     </w:p>
-    <w:bookmarkEnd w:id="325"/>
-    <w:bookmarkStart w:id="329" w:name="daphnia-2"/>
+    <w:bookmarkEnd w:id="324"/>
+    <w:bookmarkStart w:id="328" w:name="daphnia-2"/>
     <w:p>
       <w:pPr>
         <w:pStyle w:val="Heading4"/>
@@ -44038,18 +44073,18 @@
           <wp:inline>
             <wp:extent cx="5334000" cy="4667250"/>
             <wp:effectExtent b="0" l="0" r="0" t="0"/>
-            <wp:docPr descr="" title="" id="327" name="Picture"/>
+            <wp:docPr descr="" title="" id="326" name="Picture"/>
             <a:graphic>
               <a:graphicData uri="http://schemas.openxmlformats.org/drawingml/2006/picture">
                 <pic:pic>
                   <pic:nvPicPr>
-                    <pic:cNvPr descr="C:/Users/bmahardja/Documents/GitHub/DeltaSmelt_SummerFallX2_VOI/Salinity_Zooplankton_Model/Zooplankton_salinity_models_files/figure-docx/print%20plots-14.png" id="328" name="Picture"/>
+                    <pic:cNvPr descr="C:/Users/bmahardja/Documents/GitHub/DeltaSmelt_SummerFallX2_VOI/Salinity_Zooplankton_Model/Zooplankton_salinity_models_files/figure-docx/print%20plots-14.png" id="327" name="Picture"/>
                     <pic:cNvPicPr>
                       <a:picLocks noChangeArrowheads="1" noChangeAspect="1"/>
                     </pic:cNvPicPr>
                   </pic:nvPicPr>
                   <pic:blipFill>
-                    <a:blip r:embed="rId326"/>
+                    <a:blip r:embed="rId325"/>
                     <a:stretch>
                       <a:fillRect/>
                     </a:stretch>
@@ -44076,8 +44111,8 @@
         </w:drawing>
       </w:r>
     </w:p>
-    <w:bookmarkEnd w:id="329"/>
-    <w:bookmarkStart w:id="333" w:name="eurytem-2"/>
+    <w:bookmarkEnd w:id="328"/>
+    <w:bookmarkStart w:id="332" w:name="eurytem-2"/>
     <w:p>
       <w:pPr>
         <w:pStyle w:val="Heading4"/>
@@ -44095,18 +44130,18 @@
           <wp:inline>
             <wp:extent cx="5334000" cy="4667250"/>
             <wp:effectExtent b="0" l="0" r="0" t="0"/>
-            <wp:docPr descr="" title="" id="331" name="Picture"/>
+            <wp:docPr descr="" title="" id="330" name="Picture"/>
             <a:graphic>
               <a:graphicData uri="http://schemas.openxmlformats.org/drawingml/2006/picture">
                 <pic:pic>
                   <pic:nvPicPr>
-                    <pic:cNvPr descr="C:/Users/bmahardja/Documents/GitHub/DeltaSmelt_SummerFallX2_VOI/Salinity_Zooplankton_Model/Zooplankton_salinity_models_files/figure-docx/print%20plots-15.png" id="332" name="Picture"/>
+                    <pic:cNvPr descr="C:/Users/bmahardja/Documents/GitHub/DeltaSmelt_SummerFallX2_VOI/Salinity_Zooplankton_Model/Zooplankton_salinity_models_files/figure-docx/print%20plots-15.png" id="331" name="Picture"/>
                     <pic:cNvPicPr>
                       <a:picLocks noChangeArrowheads="1" noChangeAspect="1"/>
                     </pic:cNvPicPr>
                   </pic:nvPicPr>
                   <pic:blipFill>
-                    <a:blip r:embed="rId330"/>
+                    <a:blip r:embed="rId329"/>
                     <a:stretch>
                       <a:fillRect/>
                     </a:stretch>
@@ -44133,8 +44168,8 @@
         </w:drawing>
       </w:r>
     </w:p>
-    <w:bookmarkEnd w:id="333"/>
-    <w:bookmarkStart w:id="337" w:name="othcalad-2"/>
+    <w:bookmarkEnd w:id="332"/>
+    <w:bookmarkStart w:id="336" w:name="othcalad-2"/>
     <w:p>
       <w:pPr>
         <w:pStyle w:val="Heading4"/>
@@ -44152,18 +44187,18 @@
           <wp:inline>
             <wp:extent cx="5334000" cy="4667250"/>
             <wp:effectExtent b="0" l="0" r="0" t="0"/>
-            <wp:docPr descr="" title="" id="335" name="Picture"/>
+            <wp:docPr descr="" title="" id="334" name="Picture"/>
             <a:graphic>
               <a:graphicData uri="http://schemas.openxmlformats.org/drawingml/2006/picture">
                 <pic:pic>
                   <pic:nvPicPr>
-                    <pic:cNvPr descr="C:/Users/bmahardja/Documents/GitHub/DeltaSmelt_SummerFallX2_VOI/Salinity_Zooplankton_Model/Zooplankton_salinity_models_files/figure-docx/print%20plots-16.png" id="336" name="Picture"/>
+                    <pic:cNvPr descr="C:/Users/bmahardja/Documents/GitHub/DeltaSmelt_SummerFallX2_VOI/Salinity_Zooplankton_Model/Zooplankton_salinity_models_files/figure-docx/print%20plots-16.png" id="335" name="Picture"/>
                     <pic:cNvPicPr>
                       <a:picLocks noChangeArrowheads="1" noChangeAspect="1"/>
                     </pic:cNvPicPr>
                   </pic:nvPicPr>
                   <pic:blipFill>
-                    <a:blip r:embed="rId334"/>
+                    <a:blip r:embed="rId333"/>
                     <a:stretch>
                       <a:fillRect/>
                     </a:stretch>
@@ -44190,8 +44225,8 @@
         </w:drawing>
       </w:r>
     </w:p>
-    <w:bookmarkEnd w:id="337"/>
-    <w:bookmarkStart w:id="341" w:name="othcaljuv-2"/>
+    <w:bookmarkEnd w:id="336"/>
+    <w:bookmarkStart w:id="340" w:name="othcaljuv-2"/>
     <w:p>
       <w:pPr>
         <w:pStyle w:val="Heading4"/>
@@ -44209,18 +44244,18 @@
           <wp:inline>
             <wp:extent cx="5334000" cy="4667250"/>
             <wp:effectExtent b="0" l="0" r="0" t="0"/>
-            <wp:docPr descr="" title="" id="339" name="Picture"/>
+            <wp:docPr descr="" title="" id="338" name="Picture"/>
             <a:graphic>
               <a:graphicData uri="http://schemas.openxmlformats.org/drawingml/2006/picture">
                 <pic:pic>
                   <pic:nvPicPr>
-                    <pic:cNvPr descr="C:/Users/bmahardja/Documents/GitHub/DeltaSmelt_SummerFallX2_VOI/Salinity_Zooplankton_Model/Zooplankton_salinity_models_files/figure-docx/print%20plots-17.png" id="340" name="Picture"/>
+                    <pic:cNvPr descr="C:/Users/bmahardja/Documents/GitHub/DeltaSmelt_SummerFallX2_VOI/Salinity_Zooplankton_Model/Zooplankton_salinity_models_files/figure-docx/print%20plots-17.png" id="339" name="Picture"/>
                     <pic:cNvPicPr>
                       <a:picLocks noChangeArrowheads="1" noChangeAspect="1"/>
                     </pic:cNvPicPr>
                   </pic:nvPicPr>
                   <pic:blipFill>
-                    <a:blip r:embed="rId338"/>
+                    <a:blip r:embed="rId337"/>
                     <a:stretch>
                       <a:fillRect/>
                     </a:stretch>
@@ -44247,8 +44282,8 @@
         </w:drawing>
       </w:r>
     </w:p>
-    <w:bookmarkEnd w:id="341"/>
-    <w:bookmarkStart w:id="345" w:name="othclad-2"/>
+    <w:bookmarkEnd w:id="340"/>
+    <w:bookmarkStart w:id="344" w:name="othclad-2"/>
     <w:p>
       <w:pPr>
         <w:pStyle w:val="Heading4"/>
@@ -44266,18 +44301,18 @@
           <wp:inline>
             <wp:extent cx="5334000" cy="4667250"/>
             <wp:effectExtent b="0" l="0" r="0" t="0"/>
-            <wp:docPr descr="" title="" id="343" name="Picture"/>
+            <wp:docPr descr="" title="" id="342" name="Picture"/>
             <a:graphic>
               <a:graphicData uri="http://schemas.openxmlformats.org/drawingml/2006/picture">
                 <pic:pic>
                   <pic:nvPicPr>
-                    <pic:cNvPr descr="C:/Users/bmahardja/Documents/GitHub/DeltaSmelt_SummerFallX2_VOI/Salinity_Zooplankton_Model/Zooplankton_salinity_models_files/figure-docx/print%20plots-18.png" id="344" name="Picture"/>
+                    <pic:cNvPr descr="C:/Users/bmahardja/Documents/GitHub/DeltaSmelt_SummerFallX2_VOI/Salinity_Zooplankton_Model/Zooplankton_salinity_models_files/figure-docx/print%20plots-18.png" id="343" name="Picture"/>
                     <pic:cNvPicPr>
                       <a:picLocks noChangeArrowheads="1" noChangeAspect="1"/>
                     </pic:cNvPicPr>
                   </pic:nvPicPr>
                   <pic:blipFill>
-                    <a:blip r:embed="rId342"/>
+                    <a:blip r:embed="rId341"/>
                     <a:stretch>
                       <a:fillRect/>
                     </a:stretch>
@@ -44304,8 +44339,8 @@
         </w:drawing>
       </w:r>
     </w:p>
-    <w:bookmarkEnd w:id="345"/>
-    <w:bookmarkStart w:id="349" w:name="pdiapfor-2"/>
+    <w:bookmarkEnd w:id="344"/>
+    <w:bookmarkStart w:id="348" w:name="pdiapfor-2"/>
     <w:p>
       <w:pPr>
         <w:pStyle w:val="Heading4"/>
@@ -44323,18 +44358,18 @@
           <wp:inline>
             <wp:extent cx="5334000" cy="4667250"/>
             <wp:effectExtent b="0" l="0" r="0" t="0"/>
-            <wp:docPr descr="" title="" id="347" name="Picture"/>
+            <wp:docPr descr="" title="" id="346" name="Picture"/>
             <a:graphic>
               <a:graphicData uri="http://schemas.openxmlformats.org/drawingml/2006/picture">
                 <pic:pic>
                   <pic:nvPicPr>
-                    <pic:cNvPr descr="C:/Users/bmahardja/Documents/GitHub/DeltaSmelt_SummerFallX2_VOI/Salinity_Zooplankton_Model/Zooplankton_salinity_models_files/figure-docx/print%20plots-19.png" id="348" name="Picture"/>
+                    <pic:cNvPr descr="C:/Users/bmahardja/Documents/GitHub/DeltaSmelt_SummerFallX2_VOI/Salinity_Zooplankton_Model/Zooplankton_salinity_models_files/figure-docx/print%20plots-19.png" id="347" name="Picture"/>
                     <pic:cNvPicPr>
                       <a:picLocks noChangeArrowheads="1" noChangeAspect="1"/>
                     </pic:cNvPicPr>
                   </pic:nvPicPr>
                   <pic:blipFill>
-                    <a:blip r:embed="rId346"/>
+                    <a:blip r:embed="rId345"/>
                     <a:stretch>
                       <a:fillRect/>
                     </a:stretch>
@@ -44361,8 +44396,8 @@
         </w:drawing>
       </w:r>
     </w:p>
-    <w:bookmarkEnd w:id="349"/>
-    <w:bookmarkStart w:id="353" w:name="allcopnaup-2"/>
+    <w:bookmarkEnd w:id="348"/>
+    <w:bookmarkStart w:id="352" w:name="allcopnaup-2"/>
     <w:p>
       <w:pPr>
         <w:pStyle w:val="Heading4"/>
@@ -44380,18 +44415,18 @@
           <wp:inline>
             <wp:extent cx="5334000" cy="4667250"/>
             <wp:effectExtent b="0" l="0" r="0" t="0"/>
-            <wp:docPr descr="" title="" id="351" name="Picture"/>
+            <wp:docPr descr="" title="" id="350" name="Picture"/>
             <a:graphic>
               <a:graphicData uri="http://schemas.openxmlformats.org/drawingml/2006/picture">
                 <pic:pic>
                   <pic:nvPicPr>
-                    <pic:cNvPr descr="C:/Users/bmahardja/Documents/GitHub/DeltaSmelt_SummerFallX2_VOI/Salinity_Zooplankton_Model/Zooplankton_salinity_models_files/figure-docx/print%20plots-20.png" id="352" name="Picture"/>
+                    <pic:cNvPr descr="C:/Users/bmahardja/Documents/GitHub/DeltaSmelt_SummerFallX2_VOI/Salinity_Zooplankton_Model/Zooplankton_salinity_models_files/figure-docx/print%20plots-20.png" id="351" name="Picture"/>
                     <pic:cNvPicPr>
                       <a:picLocks noChangeArrowheads="1" noChangeAspect="1"/>
                     </pic:cNvPicPr>
                   </pic:nvPicPr>
                   <pic:blipFill>
-                    <a:blip r:embed="rId350"/>
+                    <a:blip r:embed="rId349"/>
                     <a:stretch>
                       <a:fillRect/>
                     </a:stretch>
@@ -44418,8 +44453,8 @@
         </w:drawing>
       </w:r>
     </w:p>
-    <w:bookmarkEnd w:id="353"/>
-    <w:bookmarkStart w:id="357" w:name="limno-2"/>
+    <w:bookmarkEnd w:id="352"/>
+    <w:bookmarkStart w:id="356" w:name="limno-2"/>
     <w:p>
       <w:pPr>
         <w:pStyle w:val="Heading4"/>
@@ -44437,18 +44472,18 @@
           <wp:inline>
             <wp:extent cx="5334000" cy="4667250"/>
             <wp:effectExtent b="0" l="0" r="0" t="0"/>
-            <wp:docPr descr="" title="" id="355" name="Picture"/>
+            <wp:docPr descr="" title="" id="354" name="Picture"/>
             <a:graphic>
               <a:graphicData uri="http://schemas.openxmlformats.org/drawingml/2006/picture">
                 <pic:pic>
                   <pic:nvPicPr>
-                    <pic:cNvPr descr="C:/Users/bmahardja/Documents/GitHub/DeltaSmelt_SummerFallX2_VOI/Salinity_Zooplankton_Model/Zooplankton_salinity_models_files/figure-docx/print%20plots-21.png" id="356" name="Picture"/>
+                    <pic:cNvPr descr="C:/Users/bmahardja/Documents/GitHub/DeltaSmelt_SummerFallX2_VOI/Salinity_Zooplankton_Model/Zooplankton_salinity_models_files/figure-docx/print%20plots-21.png" id="355" name="Picture"/>
                     <pic:cNvPicPr>
                       <a:picLocks noChangeArrowheads="1" noChangeAspect="1"/>
                     </pic:cNvPicPr>
                   </pic:nvPicPr>
                   <pic:blipFill>
-                    <a:blip r:embed="rId354"/>
+                    <a:blip r:embed="rId353"/>
                     <a:stretch>
                       <a:fillRect/>
                     </a:stretch>
@@ -44475,8 +44510,8 @@
         </w:drawing>
       </w:r>
     </w:p>
-    <w:bookmarkEnd w:id="357"/>
-    <w:bookmarkStart w:id="361" w:name="mysid-2"/>
+    <w:bookmarkEnd w:id="356"/>
+    <w:bookmarkStart w:id="360" w:name="mysid-2"/>
     <w:p>
       <w:pPr>
         <w:pStyle w:val="Heading4"/>
@@ -44494,18 +44529,18 @@
           <wp:inline>
             <wp:extent cx="5334000" cy="4667250"/>
             <wp:effectExtent b="0" l="0" r="0" t="0"/>
-            <wp:docPr descr="" title="" id="359" name="Picture"/>
+            <wp:docPr descr="" title="" id="358" name="Picture"/>
             <a:graphic>
               <a:graphicData uri="http://schemas.openxmlformats.org/drawingml/2006/picture">
                 <pic:pic>
                   <pic:nvPicPr>
-                    <pic:cNvPr descr="C:/Users/bmahardja/Documents/GitHub/DeltaSmelt_SummerFallX2_VOI/Salinity_Zooplankton_Model/Zooplankton_salinity_models_files/figure-docx/print%20plots-22.png" id="360" name="Picture"/>
+                    <pic:cNvPr descr="C:/Users/bmahardja/Documents/GitHub/DeltaSmelt_SummerFallX2_VOI/Salinity_Zooplankton_Model/Zooplankton_salinity_models_files/figure-docx/print%20plots-22.png" id="359" name="Picture"/>
                     <pic:cNvPicPr>
                       <a:picLocks noChangeArrowheads="1" noChangeAspect="1"/>
                     </pic:cNvPicPr>
                   </pic:nvPicPr>
                   <pic:blipFill>
-                    <a:blip r:embed="rId358"/>
+                    <a:blip r:embed="rId357"/>
                     <a:stretch>
                       <a:fillRect/>
                     </a:stretch>
@@ -44532,8 +44567,8 @@
         </w:drawing>
       </w:r>
     </w:p>
-    <w:bookmarkEnd w:id="361"/>
-    <w:bookmarkStart w:id="365" w:name="othcyc-2"/>
+    <w:bookmarkEnd w:id="360"/>
+    <w:bookmarkStart w:id="364" w:name="othcyc-2"/>
     <w:p>
       <w:pPr>
         <w:pStyle w:val="Heading4"/>
@@ -44551,18 +44586,18 @@
           <wp:inline>
             <wp:extent cx="5334000" cy="4667250"/>
             <wp:effectExtent b="0" l="0" r="0" t="0"/>
-            <wp:docPr descr="" title="" id="363" name="Picture"/>
+            <wp:docPr descr="" title="" id="362" name="Picture"/>
             <a:graphic>
               <a:graphicData uri="http://schemas.openxmlformats.org/drawingml/2006/picture">
                 <pic:pic>
                   <pic:nvPicPr>
-                    <pic:cNvPr descr="C:/Users/bmahardja/Documents/GitHub/DeltaSmelt_SummerFallX2_VOI/Salinity_Zooplankton_Model/Zooplankton_salinity_models_files/figure-docx/print%20plots-23.png" id="364" name="Picture"/>
+                    <pic:cNvPr descr="C:/Users/bmahardja/Documents/GitHub/DeltaSmelt_SummerFallX2_VOI/Salinity_Zooplankton_Model/Zooplankton_salinity_models_files/figure-docx/print%20plots-23.png" id="363" name="Picture"/>
                     <pic:cNvPicPr>
                       <a:picLocks noChangeArrowheads="1" noChangeAspect="1"/>
                     </pic:cNvPicPr>
                   </pic:nvPicPr>
                   <pic:blipFill>
-                    <a:blip r:embed="rId362"/>
+                    <a:blip r:embed="rId361"/>
                     <a:stretch>
                       <a:fillRect/>
                     </a:stretch>
@@ -44589,8 +44624,8 @@
         </w:drawing>
       </w:r>
     </w:p>
-    <w:bookmarkEnd w:id="365"/>
-    <w:bookmarkStart w:id="369" w:name="other-2"/>
+    <w:bookmarkEnd w:id="364"/>
+    <w:bookmarkStart w:id="368" w:name="other-2"/>
     <w:p>
       <w:pPr>
         <w:pStyle w:val="Heading4"/>
@@ -44608,18 +44643,18 @@
           <wp:inline>
             <wp:extent cx="5334000" cy="4667250"/>
             <wp:effectExtent b="0" l="0" r="0" t="0"/>
-            <wp:docPr descr="" title="" id="367" name="Picture"/>
+            <wp:docPr descr="" title="" id="366" name="Picture"/>
             <a:graphic>
               <a:graphicData uri="http://schemas.openxmlformats.org/drawingml/2006/picture">
                 <pic:pic>
                   <pic:nvPicPr>
-                    <pic:cNvPr descr="C:/Users/bmahardja/Documents/GitHub/DeltaSmelt_SummerFallX2_VOI/Salinity_Zooplankton_Model/Zooplankton_salinity_models_files/figure-docx/print%20plots-24.png" id="368" name="Picture"/>
+                    <pic:cNvPr descr="C:/Users/bmahardja/Documents/GitHub/DeltaSmelt_SummerFallX2_VOI/Salinity_Zooplankton_Model/Zooplankton_salinity_models_files/figure-docx/print%20plots-24.png" id="367" name="Picture"/>
                     <pic:cNvPicPr>
                       <a:picLocks noChangeArrowheads="1" noChangeAspect="1"/>
                     </pic:cNvPicPr>
                   </pic:nvPicPr>
                   <pic:blipFill>
-                    <a:blip r:embed="rId366"/>
+                    <a:blip r:embed="rId365"/>
                     <a:stretch>
                       <a:fillRect/>
                     </a:stretch>
@@ -44646,9 +44681,9 @@
         </w:drawing>
       </w:r>
     </w:p>
+    <w:bookmarkEnd w:id="368"/>
     <w:bookmarkEnd w:id="369"/>
-    <w:bookmarkEnd w:id="370"/>
-    <w:bookmarkStart w:id="419" w:name="sal_altnox2"/>
+    <w:bookmarkStart w:id="418" w:name="sal_altnox2"/>
     <w:p>
       <w:pPr>
         <w:pStyle w:val="Heading3"/>
@@ -44657,7 +44692,7 @@
         <w:t xml:space="preserve">sal_AltNoX2</w:t>
       </w:r>
     </w:p>
-    <w:bookmarkStart w:id="374" w:name="acartela-3"/>
+    <w:bookmarkStart w:id="373" w:name="acartela-3"/>
     <w:p>
       <w:pPr>
         <w:pStyle w:val="Heading4"/>
@@ -44675,18 +44710,18 @@
           <wp:inline>
             <wp:extent cx="5334000" cy="4667250"/>
             <wp:effectExtent b="0" l="0" r="0" t="0"/>
-            <wp:docPr descr="" title="" id="372" name="Picture"/>
+            <wp:docPr descr="" title="" id="371" name="Picture"/>
             <a:graphic>
               <a:graphicData uri="http://schemas.openxmlformats.org/drawingml/2006/picture">
                 <pic:pic>
                   <pic:nvPicPr>
-                    <pic:cNvPr descr="C:/Users/bmahardja/Documents/GitHub/DeltaSmelt_SummerFallX2_VOI/Salinity_Zooplankton_Model/Zooplankton_salinity_models_files/figure-docx/print%20plots-25.png" id="373" name="Picture"/>
+                    <pic:cNvPr descr="C:/Users/bmahardja/Documents/GitHub/DeltaSmelt_SummerFallX2_VOI/Salinity_Zooplankton_Model/Zooplankton_salinity_models_files/figure-docx/print%20plots-25.png" id="372" name="Picture"/>
                     <pic:cNvPicPr>
                       <a:picLocks noChangeArrowheads="1" noChangeAspect="1"/>
                     </pic:cNvPicPr>
                   </pic:nvPicPr>
                   <pic:blipFill>
-                    <a:blip r:embed="rId371"/>
+                    <a:blip r:embed="rId370"/>
                     <a:stretch>
                       <a:fillRect/>
                     </a:stretch>
@@ -44713,8 +44748,8 @@
         </w:drawing>
       </w:r>
     </w:p>
-    <w:bookmarkEnd w:id="374"/>
-    <w:bookmarkStart w:id="378" w:name="daphnia-3"/>
+    <w:bookmarkEnd w:id="373"/>
+    <w:bookmarkStart w:id="377" w:name="daphnia-3"/>
     <w:p>
       <w:pPr>
         <w:pStyle w:val="Heading4"/>
@@ -44732,18 +44767,18 @@
           <wp:inline>
             <wp:extent cx="5334000" cy="4667250"/>
             <wp:effectExtent b="0" l="0" r="0" t="0"/>
-            <wp:docPr descr="" title="" id="376" name="Picture"/>
+            <wp:docPr descr="" title="" id="375" name="Picture"/>
             <a:graphic>
               <a:graphicData uri="http://schemas.openxmlformats.org/drawingml/2006/picture">
                 <pic:pic>
                   <pic:nvPicPr>
-                    <pic:cNvPr descr="C:/Users/bmahardja/Documents/GitHub/DeltaSmelt_SummerFallX2_VOI/Salinity_Zooplankton_Model/Zooplankton_salinity_models_files/figure-docx/print%20plots-26.png" id="377" name="Picture"/>
+                    <pic:cNvPr descr="C:/Users/bmahardja/Documents/GitHub/DeltaSmelt_SummerFallX2_VOI/Salinity_Zooplankton_Model/Zooplankton_salinity_models_files/figure-docx/print%20plots-26.png" id="376" name="Picture"/>
                     <pic:cNvPicPr>
                       <a:picLocks noChangeArrowheads="1" noChangeAspect="1"/>
                     </pic:cNvPicPr>
                   </pic:nvPicPr>
                   <pic:blipFill>
-                    <a:blip r:embed="rId375"/>
+                    <a:blip r:embed="rId374"/>
                     <a:stretch>
                       <a:fillRect/>
                     </a:stretch>
@@ -44770,8 +44805,8 @@
         </w:drawing>
       </w:r>
     </w:p>
-    <w:bookmarkEnd w:id="378"/>
-    <w:bookmarkStart w:id="382" w:name="eurytem-3"/>
+    <w:bookmarkEnd w:id="377"/>
+    <w:bookmarkStart w:id="381" w:name="eurytem-3"/>
     <w:p>
       <w:pPr>
         <w:pStyle w:val="Heading4"/>
@@ -44789,18 +44824,18 @@
           <wp:inline>
             <wp:extent cx="5334000" cy="4667250"/>
             <wp:effectExtent b="0" l="0" r="0" t="0"/>
-            <wp:docPr descr="" title="" id="380" name="Picture"/>
+            <wp:docPr descr="" title="" id="379" name="Picture"/>
             <a:graphic>
               <a:graphicData uri="http://schemas.openxmlformats.org/drawingml/2006/picture">
                 <pic:pic>
                   <pic:nvPicPr>
-                    <pic:cNvPr descr="C:/Users/bmahardja/Documents/GitHub/DeltaSmelt_SummerFallX2_VOI/Salinity_Zooplankton_Model/Zooplankton_salinity_models_files/figure-docx/print%20plots-27.png" id="381" name="Picture"/>
+                    <pic:cNvPr descr="C:/Users/bmahardja/Documents/GitHub/DeltaSmelt_SummerFallX2_VOI/Salinity_Zooplankton_Model/Zooplankton_salinity_models_files/figure-docx/print%20plots-27.png" id="380" name="Picture"/>
                     <pic:cNvPicPr>
                       <a:picLocks noChangeArrowheads="1" noChangeAspect="1"/>
                     </pic:cNvPicPr>
                   </pic:nvPicPr>
                   <pic:blipFill>
-                    <a:blip r:embed="rId379"/>
+                    <a:blip r:embed="rId378"/>
                     <a:stretch>
                       <a:fillRect/>
                     </a:stretch>
@@ -44827,8 +44862,8 @@
         </w:drawing>
       </w:r>
     </w:p>
-    <w:bookmarkEnd w:id="382"/>
-    <w:bookmarkStart w:id="386" w:name="othcalad-3"/>
+    <w:bookmarkEnd w:id="381"/>
+    <w:bookmarkStart w:id="385" w:name="othcalad-3"/>
     <w:p>
       <w:pPr>
         <w:pStyle w:val="Heading4"/>
@@ -44846,18 +44881,18 @@
           <wp:inline>
             <wp:extent cx="5334000" cy="4667250"/>
             <wp:effectExtent b="0" l="0" r="0" t="0"/>
-            <wp:docPr descr="" title="" id="384" name="Picture"/>
+            <wp:docPr descr="" title="" id="383" name="Picture"/>
             <a:graphic>
               <a:graphicData uri="http://schemas.openxmlformats.org/drawingml/2006/picture">
                 <pic:pic>
                   <pic:nvPicPr>
-                    <pic:cNvPr descr="C:/Users/bmahardja/Documents/GitHub/DeltaSmelt_SummerFallX2_VOI/Salinity_Zooplankton_Model/Zooplankton_salinity_models_files/figure-docx/print%20plots-28.png" id="385" name="Picture"/>
+                    <pic:cNvPr descr="C:/Users/bmahardja/Documents/GitHub/DeltaSmelt_SummerFallX2_VOI/Salinity_Zooplankton_Model/Zooplankton_salinity_models_files/figure-docx/print%20plots-28.png" id="384" name="Picture"/>
                     <pic:cNvPicPr>
                       <a:picLocks noChangeArrowheads="1" noChangeAspect="1"/>
                     </pic:cNvPicPr>
                   </pic:nvPicPr>
                   <pic:blipFill>
-                    <a:blip r:embed="rId383"/>
+                    <a:blip r:embed="rId382"/>
                     <a:stretch>
                       <a:fillRect/>
                     </a:stretch>
@@ -44884,8 +44919,8 @@
         </w:drawing>
       </w:r>
     </w:p>
-    <w:bookmarkEnd w:id="386"/>
-    <w:bookmarkStart w:id="390" w:name="othcaljuv-3"/>
+    <w:bookmarkEnd w:id="385"/>
+    <w:bookmarkStart w:id="389" w:name="othcaljuv-3"/>
     <w:p>
       <w:pPr>
         <w:pStyle w:val="Heading4"/>
@@ -44903,18 +44938,18 @@
           <wp:inline>
             <wp:extent cx="5334000" cy="4667250"/>
             <wp:effectExtent b="0" l="0" r="0" t="0"/>
-            <wp:docPr descr="" title="" id="388" name="Picture"/>
+            <wp:docPr descr="" title="" id="387" name="Picture"/>
             <a:graphic>
               <a:graphicData uri="http://schemas.openxmlformats.org/drawingml/2006/picture">
                 <pic:pic>
                   <pic:nvPicPr>
-                    <pic:cNvPr descr="C:/Users/bmahardja/Documents/GitHub/DeltaSmelt_SummerFallX2_VOI/Salinity_Zooplankton_Model/Zooplankton_salinity_models_files/figure-docx/print%20plots-29.png" id="389" name="Picture"/>
+                    <pic:cNvPr descr="C:/Users/bmahardja/Documents/GitHub/DeltaSmelt_SummerFallX2_VOI/Salinity_Zooplankton_Model/Zooplankton_salinity_models_files/figure-docx/print%20plots-29.png" id="388" name="Picture"/>
                     <pic:cNvPicPr>
                       <a:picLocks noChangeArrowheads="1" noChangeAspect="1"/>
                     </pic:cNvPicPr>
                   </pic:nvPicPr>
                   <pic:blipFill>
-                    <a:blip r:embed="rId387"/>
+                    <a:blip r:embed="rId386"/>
                     <a:stretch>
                       <a:fillRect/>
                     </a:stretch>
@@ -44941,8 +44976,8 @@
         </w:drawing>
       </w:r>
     </w:p>
-    <w:bookmarkEnd w:id="390"/>
-    <w:bookmarkStart w:id="394" w:name="othclad-3"/>
+    <w:bookmarkEnd w:id="389"/>
+    <w:bookmarkStart w:id="393" w:name="othclad-3"/>
     <w:p>
       <w:pPr>
         <w:pStyle w:val="Heading4"/>
@@ -44960,18 +44995,18 @@
           <wp:inline>
             <wp:extent cx="5334000" cy="4667250"/>
             <wp:effectExtent b="0" l="0" r="0" t="0"/>
-            <wp:docPr descr="" title="" id="392" name="Picture"/>
+            <wp:docPr descr="" title="" id="391" name="Picture"/>
             <a:graphic>
               <a:graphicData uri="http://schemas.openxmlformats.org/drawingml/2006/picture">
                 <pic:pic>
                   <pic:nvPicPr>
-                    <pic:cNvPr descr="C:/Users/bmahardja/Documents/GitHub/DeltaSmelt_SummerFallX2_VOI/Salinity_Zooplankton_Model/Zooplankton_salinity_models_files/figure-docx/print%20plots-30.png" id="393" name="Picture"/>
+                    <pic:cNvPr descr="C:/Users/bmahardja/Documents/GitHub/DeltaSmelt_SummerFallX2_VOI/Salinity_Zooplankton_Model/Zooplankton_salinity_models_files/figure-docx/print%20plots-30.png" id="392" name="Picture"/>
                     <pic:cNvPicPr>
                       <a:picLocks noChangeArrowheads="1" noChangeAspect="1"/>
                     </pic:cNvPicPr>
                   </pic:nvPicPr>
                   <pic:blipFill>
-                    <a:blip r:embed="rId391"/>
+                    <a:blip r:embed="rId390"/>
                     <a:stretch>
                       <a:fillRect/>
                     </a:stretch>
@@ -44998,8 +45033,8 @@
         </w:drawing>
       </w:r>
     </w:p>
-    <w:bookmarkEnd w:id="394"/>
-    <w:bookmarkStart w:id="398" w:name="pdiapfor-3"/>
+    <w:bookmarkEnd w:id="393"/>
+    <w:bookmarkStart w:id="397" w:name="pdiapfor-3"/>
     <w:p>
       <w:pPr>
         <w:pStyle w:val="Heading4"/>
@@ -45017,18 +45052,18 @@
           <wp:inline>
             <wp:extent cx="5334000" cy="4667250"/>
             <wp:effectExtent b="0" l="0" r="0" t="0"/>
-            <wp:docPr descr="" title="" id="396" name="Picture"/>
+            <wp:docPr descr="" title="" id="395" name="Picture"/>
             <a:graphic>
               <a:graphicData uri="http://schemas.openxmlformats.org/drawingml/2006/picture">
                 <pic:pic>
                   <pic:nvPicPr>
-                    <pic:cNvPr descr="C:/Users/bmahardja/Documents/GitHub/DeltaSmelt_SummerFallX2_VOI/Salinity_Zooplankton_Model/Zooplankton_salinity_models_files/figure-docx/print%20plots-31.png" id="397" name="Picture"/>
+                    <pic:cNvPr descr="C:/Users/bmahardja/Documents/GitHub/DeltaSmelt_SummerFallX2_VOI/Salinity_Zooplankton_Model/Zooplankton_salinity_models_files/figure-docx/print%20plots-31.png" id="396" name="Picture"/>
                     <pic:cNvPicPr>
                       <a:picLocks noChangeArrowheads="1" noChangeAspect="1"/>
                     </pic:cNvPicPr>
                   </pic:nvPicPr>
                   <pic:blipFill>
-                    <a:blip r:embed="rId395"/>
+                    <a:blip r:embed="rId394"/>
                     <a:stretch>
                       <a:fillRect/>
                     </a:stretch>
@@ -45055,8 +45090,8 @@
         </w:drawing>
       </w:r>
     </w:p>
-    <w:bookmarkEnd w:id="398"/>
-    <w:bookmarkStart w:id="402" w:name="allcopnaup-3"/>
+    <w:bookmarkEnd w:id="397"/>
+    <w:bookmarkStart w:id="401" w:name="allcopnaup-3"/>
     <w:p>
       <w:pPr>
         <w:pStyle w:val="Heading4"/>
@@ -45074,18 +45109,18 @@
           <wp:inline>
             <wp:extent cx="5334000" cy="4667250"/>
             <wp:effectExtent b="0" l="0" r="0" t="0"/>
-            <wp:docPr descr="" title="" id="400" name="Picture"/>
+            <wp:docPr descr="" title="" id="399" name="Picture"/>
             <a:graphic>
               <a:graphicData uri="http://schemas.openxmlformats.org/drawingml/2006/picture">
                 <pic:pic>
                   <pic:nvPicPr>
-                    <pic:cNvPr descr="C:/Users/bmahardja/Documents/GitHub/DeltaSmelt_SummerFallX2_VOI/Salinity_Zooplankton_Model/Zooplankton_salinity_models_files/figure-docx/print%20plots-32.png" id="401" name="Picture"/>
+                    <pic:cNvPr descr="C:/Users/bmahardja/Documents/GitHub/DeltaSmelt_SummerFallX2_VOI/Salinity_Zooplankton_Model/Zooplankton_salinity_models_files/figure-docx/print%20plots-32.png" id="400" name="Picture"/>
                     <pic:cNvPicPr>
                       <a:picLocks noChangeArrowheads="1" noChangeAspect="1"/>
                     </pic:cNvPicPr>
                   </pic:nvPicPr>
                   <pic:blipFill>
-                    <a:blip r:embed="rId399"/>
+                    <a:blip r:embed="rId398"/>
                     <a:stretch>
                       <a:fillRect/>
                     </a:stretch>
@@ -45112,8 +45147,8 @@
         </w:drawing>
       </w:r>
     </w:p>
-    <w:bookmarkEnd w:id="402"/>
-    <w:bookmarkStart w:id="406" w:name="limno-3"/>
+    <w:bookmarkEnd w:id="401"/>
+    <w:bookmarkStart w:id="405" w:name="limno-3"/>
     <w:p>
       <w:pPr>
         <w:pStyle w:val="Heading4"/>
@@ -45131,18 +45166,18 @@
           <wp:inline>
             <wp:extent cx="5334000" cy="4667250"/>
             <wp:effectExtent b="0" l="0" r="0" t="0"/>
-            <wp:docPr descr="" title="" id="404" name="Picture"/>
+            <wp:docPr descr="" title="" id="403" name="Picture"/>
             <a:graphic>
               <a:graphicData uri="http://schemas.openxmlformats.org/drawingml/2006/picture">
                 <pic:pic>
                   <pic:nvPicPr>
-                    <pic:cNvPr descr="C:/Users/bmahardja/Documents/GitHub/DeltaSmelt_SummerFallX2_VOI/Salinity_Zooplankton_Model/Zooplankton_salinity_models_files/figure-docx/print%20plots-33.png" id="405" name="Picture"/>
+                    <pic:cNvPr descr="C:/Users/bmahardja/Documents/GitHub/DeltaSmelt_SummerFallX2_VOI/Salinity_Zooplankton_Model/Zooplankton_salinity_models_files/figure-docx/print%20plots-33.png" id="404" name="Picture"/>
                     <pic:cNvPicPr>
                       <a:picLocks noChangeArrowheads="1" noChangeAspect="1"/>
                     </pic:cNvPicPr>
                   </pic:nvPicPr>
                   <pic:blipFill>
-                    <a:blip r:embed="rId403"/>
+                    <a:blip r:embed="rId402"/>
                     <a:stretch>
                       <a:fillRect/>
                     </a:stretch>
@@ -45169,8 +45204,8 @@
         </w:drawing>
       </w:r>
     </w:p>
-    <w:bookmarkEnd w:id="406"/>
-    <w:bookmarkStart w:id="410" w:name="mysid-3"/>
+    <w:bookmarkEnd w:id="405"/>
+    <w:bookmarkStart w:id="409" w:name="mysid-3"/>
     <w:p>
       <w:pPr>
         <w:pStyle w:val="Heading4"/>
@@ -45188,18 +45223,18 @@
           <wp:inline>
             <wp:extent cx="5334000" cy="4667250"/>
             <wp:effectExtent b="0" l="0" r="0" t="0"/>
-            <wp:docPr descr="" title="" id="408" name="Picture"/>
+            <wp:docPr descr="" title="" id="407" name="Picture"/>
             <a:graphic>
               <a:graphicData uri="http://schemas.openxmlformats.org/drawingml/2006/picture">
                 <pic:pic>
                   <pic:nvPicPr>
-                    <pic:cNvPr descr="C:/Users/bmahardja/Documents/GitHub/DeltaSmelt_SummerFallX2_VOI/Salinity_Zooplankton_Model/Zooplankton_salinity_models_files/figure-docx/print%20plots-34.png" id="409" name="Picture"/>
+                    <pic:cNvPr descr="C:/Users/bmahardja/Documents/GitHub/DeltaSmelt_SummerFallX2_VOI/Salinity_Zooplankton_Model/Zooplankton_salinity_models_files/figure-docx/print%20plots-34.png" id="408" name="Picture"/>
                     <pic:cNvPicPr>
                       <a:picLocks noChangeArrowheads="1" noChangeAspect="1"/>
                     </pic:cNvPicPr>
                   </pic:nvPicPr>
                   <pic:blipFill>
-                    <a:blip r:embed="rId407"/>
+                    <a:blip r:embed="rId406"/>
                     <a:stretch>
                       <a:fillRect/>
                     </a:stretch>
@@ -45226,8 +45261,8 @@
         </w:drawing>
       </w:r>
     </w:p>
-    <w:bookmarkEnd w:id="410"/>
-    <w:bookmarkStart w:id="414" w:name="othcyc-3"/>
+    <w:bookmarkEnd w:id="409"/>
+    <w:bookmarkStart w:id="413" w:name="othcyc-3"/>
     <w:p>
       <w:pPr>
         <w:pStyle w:val="Heading4"/>
@@ -45245,18 +45280,18 @@
           <wp:inline>
             <wp:extent cx="5334000" cy="4667250"/>
             <wp:effectExtent b="0" l="0" r="0" t="0"/>
-            <wp:docPr descr="" title="" id="412" name="Picture"/>
+            <wp:docPr descr="" title="" id="411" name="Picture"/>
             <a:graphic>
               <a:graphicData uri="http://schemas.openxmlformats.org/drawingml/2006/picture">
                 <pic:pic>
                   <pic:nvPicPr>
-                    <pic:cNvPr descr="C:/Users/bmahardja/Documents/GitHub/DeltaSmelt_SummerFallX2_VOI/Salinity_Zooplankton_Model/Zooplankton_salinity_models_files/figure-docx/print%20plots-35.png" id="413" name="Picture"/>
+                    <pic:cNvPr descr="C:/Users/bmahardja/Documents/GitHub/DeltaSmelt_SummerFallX2_VOI/Salinity_Zooplankton_Model/Zooplankton_salinity_models_files/figure-docx/print%20plots-35.png" id="412" name="Picture"/>
                     <pic:cNvPicPr>
                       <a:picLocks noChangeArrowheads="1" noChangeAspect="1"/>
                     </pic:cNvPicPr>
                   </pic:nvPicPr>
                   <pic:blipFill>
-                    <a:blip r:embed="rId411"/>
+                    <a:blip r:embed="rId410"/>
                     <a:stretch>
                       <a:fillRect/>
                     </a:stretch>
@@ -45283,8 +45318,8 @@
         </w:drawing>
       </w:r>
     </w:p>
-    <w:bookmarkEnd w:id="414"/>
-    <w:bookmarkStart w:id="418" w:name="other-3"/>
+    <w:bookmarkEnd w:id="413"/>
+    <w:bookmarkStart w:id="417" w:name="other-3"/>
     <w:p>
       <w:pPr>
         <w:pStyle w:val="Heading4"/>
@@ -45302,18 +45337,18 @@
           <wp:inline>
             <wp:extent cx="5334000" cy="4667250"/>
             <wp:effectExtent b="0" l="0" r="0" t="0"/>
-            <wp:docPr descr="" title="" id="416" name="Picture"/>
+            <wp:docPr descr="" title="" id="415" name="Picture"/>
             <a:graphic>
               <a:graphicData uri="http://schemas.openxmlformats.org/drawingml/2006/picture">
                 <pic:pic>
                   <pic:nvPicPr>
-                    <pic:cNvPr descr="C:/Users/bmahardja/Documents/GitHub/DeltaSmelt_SummerFallX2_VOI/Salinity_Zooplankton_Model/Zooplankton_salinity_models_files/figure-docx/print%20plots-36.png" id="417" name="Picture"/>
+                    <pic:cNvPr descr="C:/Users/bmahardja/Documents/GitHub/DeltaSmelt_SummerFallX2_VOI/Salinity_Zooplankton_Model/Zooplankton_salinity_models_files/figure-docx/print%20plots-36.png" id="416" name="Picture"/>
                     <pic:cNvPicPr>
                       <a:picLocks noChangeArrowheads="1" noChangeAspect="1"/>
                     </pic:cNvPicPr>
                   </pic:nvPicPr>
                   <pic:blipFill>
-                    <a:blip r:embed="rId415"/>
+                    <a:blip r:embed="rId414"/>
                     <a:stretch>
                       <a:fillRect/>
                     </a:stretch>
@@ -45340,9 +45375,9 @@
         </w:drawing>
       </w:r>
     </w:p>
+    <w:bookmarkEnd w:id="417"/>
     <w:bookmarkEnd w:id="418"/>
-    <w:bookmarkEnd w:id="419"/>
-    <w:bookmarkStart w:id="468" w:name="sal_alts74"/>
+    <w:bookmarkStart w:id="467" w:name="sal_alts74"/>
     <w:p>
       <w:pPr>
         <w:pStyle w:val="Heading3"/>
@@ -45351,7 +45386,7 @@
         <w:t xml:space="preserve">sal_AltS74</w:t>
       </w:r>
     </w:p>
-    <w:bookmarkStart w:id="423" w:name="acartela-4"/>
+    <w:bookmarkStart w:id="422" w:name="acartela-4"/>
     <w:p>
       <w:pPr>
         <w:pStyle w:val="Heading4"/>
@@ -45369,18 +45404,18 @@
           <wp:inline>
             <wp:extent cx="5334000" cy="4667250"/>
             <wp:effectExtent b="0" l="0" r="0" t="0"/>
-            <wp:docPr descr="" title="" id="421" name="Picture"/>
+            <wp:docPr descr="" title="" id="420" name="Picture"/>
             <a:graphic>
               <a:graphicData uri="http://schemas.openxmlformats.org/drawingml/2006/picture">
                 <pic:pic>
                   <pic:nvPicPr>
-                    <pic:cNvPr descr="C:/Users/bmahardja/Documents/GitHub/DeltaSmelt_SummerFallX2_VOI/Salinity_Zooplankton_Model/Zooplankton_salinity_models_files/figure-docx/print%20plots-37.png" id="422" name="Picture"/>
+                    <pic:cNvPr descr="C:/Users/bmahardja/Documents/GitHub/DeltaSmelt_SummerFallX2_VOI/Salinity_Zooplankton_Model/Zooplankton_salinity_models_files/figure-docx/print%20plots-37.png" id="421" name="Picture"/>
                     <pic:cNvPicPr>
                       <a:picLocks noChangeArrowheads="1" noChangeAspect="1"/>
                     </pic:cNvPicPr>
                   </pic:nvPicPr>
                   <pic:blipFill>
-                    <a:blip r:embed="rId420"/>
+                    <a:blip r:embed="rId419"/>
                     <a:stretch>
                       <a:fillRect/>
                     </a:stretch>
@@ -45407,8 +45442,8 @@
         </w:drawing>
       </w:r>
     </w:p>
-    <w:bookmarkEnd w:id="423"/>
-    <w:bookmarkStart w:id="427" w:name="daphnia-4"/>
+    <w:bookmarkEnd w:id="422"/>
+    <w:bookmarkStart w:id="426" w:name="daphnia-4"/>
     <w:p>
       <w:pPr>
         <w:pStyle w:val="Heading4"/>
@@ -45426,18 +45461,18 @@
           <wp:inline>
             <wp:extent cx="5334000" cy="4667250"/>
             <wp:effectExtent b="0" l="0" r="0" t="0"/>
-            <wp:docPr descr="" title="" id="425" name="Picture"/>
+            <wp:docPr descr="" title="" id="424" name="Picture"/>
             <a:graphic>
               <a:graphicData uri="http://schemas.openxmlformats.org/drawingml/2006/picture">
                 <pic:pic>
                   <pic:nvPicPr>
-                    <pic:cNvPr descr="C:/Users/bmahardja/Documents/GitHub/DeltaSmelt_SummerFallX2_VOI/Salinity_Zooplankton_Model/Zooplankton_salinity_models_files/figure-docx/print%20plots-38.png" id="426" name="Picture"/>
+                    <pic:cNvPr descr="C:/Users/bmahardja/Documents/GitHub/DeltaSmelt_SummerFallX2_VOI/Salinity_Zooplankton_Model/Zooplankton_salinity_models_files/figure-docx/print%20plots-38.png" id="425" name="Picture"/>
                     <pic:cNvPicPr>
                       <a:picLocks noChangeArrowheads="1" noChangeAspect="1"/>
                     </pic:cNvPicPr>
                   </pic:nvPicPr>
                   <pic:blipFill>
-                    <a:blip r:embed="rId424"/>
+                    <a:blip r:embed="rId423"/>
                     <a:stretch>
                       <a:fillRect/>
                     </a:stretch>
@@ -45464,8 +45499,8 @@
         </w:drawing>
       </w:r>
     </w:p>
-    <w:bookmarkEnd w:id="427"/>
-    <w:bookmarkStart w:id="431" w:name="eurytem-4"/>
+    <w:bookmarkEnd w:id="426"/>
+    <w:bookmarkStart w:id="430" w:name="eurytem-4"/>
     <w:p>
       <w:pPr>
         <w:pStyle w:val="Heading4"/>
@@ -45483,18 +45518,18 @@
           <wp:inline>
             <wp:extent cx="5334000" cy="4667250"/>
             <wp:effectExtent b="0" l="0" r="0" t="0"/>
-            <wp:docPr descr="" title="" id="429" name="Picture"/>
+            <wp:docPr descr="" title="" id="428" name="Picture"/>
             <a:graphic>
               <a:graphicData uri="http://schemas.openxmlformats.org/drawingml/2006/picture">
                 <pic:pic>
                   <pic:nvPicPr>
-                    <pic:cNvPr descr="C:/Users/bmahardja/Documents/GitHub/DeltaSmelt_SummerFallX2_VOI/Salinity_Zooplankton_Model/Zooplankton_salinity_models_files/figure-docx/print%20plots-39.png" id="430" name="Picture"/>
+                    <pic:cNvPr descr="C:/Users/bmahardja/Documents/GitHub/DeltaSmelt_SummerFallX2_VOI/Salinity_Zooplankton_Model/Zooplankton_salinity_models_files/figure-docx/print%20plots-39.png" id="429" name="Picture"/>
                     <pic:cNvPicPr>
                       <a:picLocks noChangeArrowheads="1" noChangeAspect="1"/>
                     </pic:cNvPicPr>
                   </pic:nvPicPr>
                   <pic:blipFill>
-                    <a:blip r:embed="rId428"/>
+                    <a:blip r:embed="rId427"/>
                     <a:stretch>
                       <a:fillRect/>
                     </a:stretch>
@@ -45521,8 +45556,8 @@
         </w:drawing>
       </w:r>
     </w:p>
-    <w:bookmarkEnd w:id="431"/>
-    <w:bookmarkStart w:id="435" w:name="othcalad-4"/>
+    <w:bookmarkEnd w:id="430"/>
+    <w:bookmarkStart w:id="434" w:name="othcalad-4"/>
     <w:p>
       <w:pPr>
         <w:pStyle w:val="Heading4"/>
@@ -45540,18 +45575,18 @@
           <wp:inline>
             <wp:extent cx="5334000" cy="4667250"/>
             <wp:effectExtent b="0" l="0" r="0" t="0"/>
-            <wp:docPr descr="" title="" id="433" name="Picture"/>
+            <wp:docPr descr="" title="" id="432" name="Picture"/>
             <a:graphic>
               <a:graphicData uri="http://schemas.openxmlformats.org/drawingml/2006/picture">
                 <pic:pic>
                   <pic:nvPicPr>
-                    <pic:cNvPr descr="C:/Users/bmahardja/Documents/GitHub/DeltaSmelt_SummerFallX2_VOI/Salinity_Zooplankton_Model/Zooplankton_salinity_models_files/figure-docx/print%20plots-40.png" id="434" name="Picture"/>
+                    <pic:cNvPr descr="C:/Users/bmahardja/Documents/GitHub/DeltaSmelt_SummerFallX2_VOI/Salinity_Zooplankton_Model/Zooplankton_salinity_models_files/figure-docx/print%20plots-40.png" id="433" name="Picture"/>
                     <pic:cNvPicPr>
                       <a:picLocks noChangeArrowheads="1" noChangeAspect="1"/>
                     </pic:cNvPicPr>
                   </pic:nvPicPr>
                   <pic:blipFill>
-                    <a:blip r:embed="rId432"/>
+                    <a:blip r:embed="rId431"/>
                     <a:stretch>
                       <a:fillRect/>
                     </a:stretch>
@@ -45578,8 +45613,8 @@
         </w:drawing>
       </w:r>
     </w:p>
-    <w:bookmarkEnd w:id="435"/>
-    <w:bookmarkStart w:id="439" w:name="othcaljuv-4"/>
+    <w:bookmarkEnd w:id="434"/>
+    <w:bookmarkStart w:id="438" w:name="othcaljuv-4"/>
     <w:p>
       <w:pPr>
         <w:pStyle w:val="Heading4"/>
@@ -45597,18 +45632,18 @@
           <wp:inline>
             <wp:extent cx="5334000" cy="4667250"/>
             <wp:effectExtent b="0" l="0" r="0" t="0"/>
-            <wp:docPr descr="" title="" id="437" name="Picture"/>
+            <wp:docPr descr="" title="" id="436" name="Picture"/>
             <a:graphic>
               <a:graphicData uri="http://schemas.openxmlformats.org/drawingml/2006/picture">
                 <pic:pic>
                   <pic:nvPicPr>
-                    <pic:cNvPr descr="C:/Users/bmahardja/Documents/GitHub/DeltaSmelt_SummerFallX2_VOI/Salinity_Zooplankton_Model/Zooplankton_salinity_models_files/figure-docx/print%20plots-41.png" id="438" name="Picture"/>
+                    <pic:cNvPr descr="C:/Users/bmahardja/Documents/GitHub/DeltaSmelt_SummerFallX2_VOI/Salinity_Zooplankton_Model/Zooplankton_salinity_models_files/figure-docx/print%20plots-41.png" id="437" name="Picture"/>
                     <pic:cNvPicPr>
                       <a:picLocks noChangeArrowheads="1" noChangeAspect="1"/>
                     </pic:cNvPicPr>
                   </pic:nvPicPr>
                   <pic:blipFill>
-                    <a:blip r:embed="rId436"/>
+                    <a:blip r:embed="rId435"/>
                     <a:stretch>
                       <a:fillRect/>
                     </a:stretch>
@@ -45635,8 +45670,8 @@
         </w:drawing>
       </w:r>
     </w:p>
-    <w:bookmarkEnd w:id="439"/>
-    <w:bookmarkStart w:id="443" w:name="othclad-4"/>
+    <w:bookmarkEnd w:id="438"/>
+    <w:bookmarkStart w:id="442" w:name="othclad-4"/>
     <w:p>
       <w:pPr>
         <w:pStyle w:val="Heading4"/>
@@ -45654,18 +45689,18 @@
           <wp:inline>
             <wp:extent cx="5334000" cy="4667250"/>
             <wp:effectExtent b="0" l="0" r="0" t="0"/>
-            <wp:docPr descr="" title="" id="441" name="Picture"/>
+            <wp:docPr descr="" title="" id="440" name="Picture"/>
             <a:graphic>
               <a:graphicData uri="http://schemas.openxmlformats.org/drawingml/2006/picture">
                 <pic:pic>
                   <pic:nvPicPr>
-                    <pic:cNvPr descr="C:/Users/bmahardja/Documents/GitHub/DeltaSmelt_SummerFallX2_VOI/Salinity_Zooplankton_Model/Zooplankton_salinity_models_files/figure-docx/print%20plots-42.png" id="442" name="Picture"/>
+                    <pic:cNvPr descr="C:/Users/bmahardja/Documents/GitHub/DeltaSmelt_SummerFallX2_VOI/Salinity_Zooplankton_Model/Zooplankton_salinity_models_files/figure-docx/print%20plots-42.png" id="441" name="Picture"/>
                     <pic:cNvPicPr>
                       <a:picLocks noChangeArrowheads="1" noChangeAspect="1"/>
                     </pic:cNvPicPr>
                   </pic:nvPicPr>
                   <pic:blipFill>
-                    <a:blip r:embed="rId440"/>
+                    <a:blip r:embed="rId439"/>
                     <a:stretch>
                       <a:fillRect/>
                     </a:stretch>
@@ -45692,8 +45727,8 @@
         </w:drawing>
       </w:r>
     </w:p>
-    <w:bookmarkEnd w:id="443"/>
-    <w:bookmarkStart w:id="447" w:name="pdiapfor-4"/>
+    <w:bookmarkEnd w:id="442"/>
+    <w:bookmarkStart w:id="446" w:name="pdiapfor-4"/>
     <w:p>
       <w:pPr>
         <w:pStyle w:val="Heading4"/>
@@ -45711,18 +45746,18 @@
           <wp:inline>
             <wp:extent cx="5334000" cy="4667250"/>
             <wp:effectExtent b="0" l="0" r="0" t="0"/>
-            <wp:docPr descr="" title="" id="445" name="Picture"/>
+            <wp:docPr descr="" title="" id="444" name="Picture"/>
             <a:graphic>
               <a:graphicData uri="http://schemas.openxmlformats.org/drawingml/2006/picture">
                 <pic:pic>
                   <pic:nvPicPr>
-                    <pic:cNvPr descr="C:/Users/bmahardja/Documents/GitHub/DeltaSmelt_SummerFallX2_VOI/Salinity_Zooplankton_Model/Zooplankton_salinity_models_files/figure-docx/print%20plots-43.png" id="446" name="Picture"/>
+                    <pic:cNvPr descr="C:/Users/bmahardja/Documents/GitHub/DeltaSmelt_SummerFallX2_VOI/Salinity_Zooplankton_Model/Zooplankton_salinity_models_files/figure-docx/print%20plots-43.png" id="445" name="Picture"/>
                     <pic:cNvPicPr>
                       <a:picLocks noChangeArrowheads="1" noChangeAspect="1"/>
                     </pic:cNvPicPr>
                   </pic:nvPicPr>
                   <pic:blipFill>
-                    <a:blip r:embed="rId444"/>
+                    <a:blip r:embed="rId443"/>
                     <a:stretch>
                       <a:fillRect/>
                     </a:stretch>
@@ -45749,8 +45784,8 @@
         </w:drawing>
       </w:r>
     </w:p>
-    <w:bookmarkEnd w:id="447"/>
-    <w:bookmarkStart w:id="451" w:name="allcopnaup-4"/>
+    <w:bookmarkEnd w:id="446"/>
+    <w:bookmarkStart w:id="450" w:name="allcopnaup-4"/>
     <w:p>
       <w:pPr>
         <w:pStyle w:val="Heading4"/>
@@ -45768,18 +45803,18 @@
           <wp:inline>
             <wp:extent cx="5334000" cy="4667250"/>
             <wp:effectExtent b="0" l="0" r="0" t="0"/>
-            <wp:docPr descr="" title="" id="449" name="Picture"/>
+            <wp:docPr descr="" title="" id="448" name="Picture"/>
             <a:graphic>
               <a:graphicData uri="http://schemas.openxmlformats.org/drawingml/2006/picture">
                 <pic:pic>
                   <pic:nvPicPr>
-                    <pic:cNvPr descr="C:/Users/bmahardja/Documents/GitHub/DeltaSmelt_SummerFallX2_VOI/Salinity_Zooplankton_Model/Zooplankton_salinity_models_files/figure-docx/print%20plots-44.png" id="450" name="Picture"/>
+                    <pic:cNvPr descr="C:/Users/bmahardja/Documents/GitHub/DeltaSmelt_SummerFallX2_VOI/Salinity_Zooplankton_Model/Zooplankton_salinity_models_files/figure-docx/print%20plots-44.png" id="449" name="Picture"/>
                     <pic:cNvPicPr>
                       <a:picLocks noChangeArrowheads="1" noChangeAspect="1"/>
                     </pic:cNvPicPr>
                   </pic:nvPicPr>
                   <pic:blipFill>
-                    <a:blip r:embed="rId448"/>
+                    <a:blip r:embed="rId447"/>
                     <a:stretch>
                       <a:fillRect/>
                     </a:stretch>
@@ -45806,8 +45841,8 @@
         </w:drawing>
       </w:r>
     </w:p>
-    <w:bookmarkEnd w:id="451"/>
-    <w:bookmarkStart w:id="455" w:name="limno-4"/>
+    <w:bookmarkEnd w:id="450"/>
+    <w:bookmarkStart w:id="454" w:name="limno-4"/>
     <w:p>
       <w:pPr>
         <w:pStyle w:val="Heading4"/>
@@ -45825,18 +45860,18 @@
           <wp:inline>
             <wp:extent cx="5334000" cy="4667250"/>
             <wp:effectExtent b="0" l="0" r="0" t="0"/>
-            <wp:docPr descr="" title="" id="453" name="Picture"/>
+            <wp:docPr descr="" title="" id="452" name="Picture"/>
             <a:graphic>
               <a:graphicData uri="http://schemas.openxmlformats.org/drawingml/2006/picture">
                 <pic:pic>
                   <pic:nvPicPr>
-                    <pic:cNvPr descr="C:/Users/bmahardja/Documents/GitHub/DeltaSmelt_SummerFallX2_VOI/Salinity_Zooplankton_Model/Zooplankton_salinity_models_files/figure-docx/print%20plots-45.png" id="454" name="Picture"/>
+                    <pic:cNvPr descr="C:/Users/bmahardja/Documents/GitHub/DeltaSmelt_SummerFallX2_VOI/Salinity_Zooplankton_Model/Zooplankton_salinity_models_files/figure-docx/print%20plots-45.png" id="453" name="Picture"/>
                     <pic:cNvPicPr>
                       <a:picLocks noChangeArrowheads="1" noChangeAspect="1"/>
                     </pic:cNvPicPr>
                   </pic:nvPicPr>
                   <pic:blipFill>
-                    <a:blip r:embed="rId452"/>
+                    <a:blip r:embed="rId451"/>
                     <a:stretch>
                       <a:fillRect/>
                     </a:stretch>
@@ -45863,8 +45898,8 @@
         </w:drawing>
       </w:r>
     </w:p>
-    <w:bookmarkEnd w:id="455"/>
-    <w:bookmarkStart w:id="459" w:name="mysid-4"/>
+    <w:bookmarkEnd w:id="454"/>
+    <w:bookmarkStart w:id="458" w:name="mysid-4"/>
     <w:p>
       <w:pPr>
         <w:pStyle w:val="Heading4"/>
@@ -45882,18 +45917,18 @@
           <wp:inline>
             <wp:extent cx="5334000" cy="4667250"/>
             <wp:effectExtent b="0" l="0" r="0" t="0"/>
-            <wp:docPr descr="" title="" id="457" name="Picture"/>
+            <wp:docPr descr="" title="" id="456" name="Picture"/>
             <a:graphic>
               <a:graphicData uri="http://schemas.openxmlformats.org/drawingml/2006/picture">
                 <pic:pic>
                   <pic:nvPicPr>
-                    <pic:cNvPr descr="C:/Users/bmahardja/Documents/GitHub/DeltaSmelt_SummerFallX2_VOI/Salinity_Zooplankton_Model/Zooplankton_salinity_models_files/figure-docx/print%20plots-46.png" id="458" name="Picture"/>
+                    <pic:cNvPr descr="C:/Users/bmahardja/Documents/GitHub/DeltaSmelt_SummerFallX2_VOI/Salinity_Zooplankton_Model/Zooplankton_salinity_models_files/figure-docx/print%20plots-46.png" id="457" name="Picture"/>
                     <pic:cNvPicPr>
                       <a:picLocks noChangeArrowheads="1" noChangeAspect="1"/>
                     </pic:cNvPicPr>
                   </pic:nvPicPr>
                   <pic:blipFill>
-                    <a:blip r:embed="rId456"/>
+                    <a:blip r:embed="rId455"/>
                     <a:stretch>
                       <a:fillRect/>
                     </a:stretch>
@@ -45920,8 +45955,8 @@
         </w:drawing>
       </w:r>
     </w:p>
-    <w:bookmarkEnd w:id="459"/>
-    <w:bookmarkStart w:id="463" w:name="othcyc-4"/>
+    <w:bookmarkEnd w:id="458"/>
+    <w:bookmarkStart w:id="462" w:name="othcyc-4"/>
     <w:p>
       <w:pPr>
         <w:pStyle w:val="Heading4"/>
@@ -45939,18 +45974,18 @@
           <wp:inline>
             <wp:extent cx="5334000" cy="4667250"/>
             <wp:effectExtent b="0" l="0" r="0" t="0"/>
-            <wp:docPr descr="" title="" id="461" name="Picture"/>
+            <wp:docPr descr="" title="" id="460" name="Picture"/>
             <a:graphic>
               <a:graphicData uri="http://schemas.openxmlformats.org/drawingml/2006/picture">
                 <pic:pic>
                   <pic:nvPicPr>
-                    <pic:cNvPr descr="C:/Users/bmahardja/Documents/GitHub/DeltaSmelt_SummerFallX2_VOI/Salinity_Zooplankton_Model/Zooplankton_salinity_models_files/figure-docx/print%20plots-47.png" id="462" name="Picture"/>
+                    <pic:cNvPr descr="C:/Users/bmahardja/Documents/GitHub/DeltaSmelt_SummerFallX2_VOI/Salinity_Zooplankton_Model/Zooplankton_salinity_models_files/figure-docx/print%20plots-47.png" id="461" name="Picture"/>
                     <pic:cNvPicPr>
                       <a:picLocks noChangeArrowheads="1" noChangeAspect="1"/>
                     </pic:cNvPicPr>
                   </pic:nvPicPr>
                   <pic:blipFill>
-                    <a:blip r:embed="rId460"/>
+                    <a:blip r:embed="rId459"/>
                     <a:stretch>
                       <a:fillRect/>
                     </a:stretch>
@@ -45977,8 +46012,8 @@
         </w:drawing>
       </w:r>
     </w:p>
-    <w:bookmarkEnd w:id="463"/>
-    <w:bookmarkStart w:id="467" w:name="other-4"/>
+    <w:bookmarkEnd w:id="462"/>
+    <w:bookmarkStart w:id="466" w:name="other-4"/>
     <w:p>
       <w:pPr>
         <w:pStyle w:val="Heading4"/>
@@ -45996,18 +46031,18 @@
           <wp:inline>
             <wp:extent cx="5334000" cy="4667250"/>
             <wp:effectExtent b="0" l="0" r="0" t="0"/>
-            <wp:docPr descr="" title="" id="465" name="Picture"/>
+            <wp:docPr descr="" title="" id="464" name="Picture"/>
             <a:graphic>
               <a:graphicData uri="http://schemas.openxmlformats.org/drawingml/2006/picture">
                 <pic:pic>
                   <pic:nvPicPr>
-                    <pic:cNvPr descr="C:/Users/bmahardja/Documents/GitHub/DeltaSmelt_SummerFallX2_VOI/Salinity_Zooplankton_Model/Zooplankton_salinity_models_files/figure-docx/print%20plots-48.png" id="466" name="Picture"/>
+                    <pic:cNvPr descr="C:/Users/bmahardja/Documents/GitHub/DeltaSmelt_SummerFallX2_VOI/Salinity_Zooplankton_Model/Zooplankton_salinity_models_files/figure-docx/print%20plots-48.png" id="465" name="Picture"/>
                     <pic:cNvPicPr>
                       <a:picLocks noChangeArrowheads="1" noChangeAspect="1"/>
                     </pic:cNvPicPr>
                   </pic:nvPicPr>
                   <pic:blipFill>
-                    <a:blip r:embed="rId464"/>
+                    <a:blip r:embed="rId463"/>
                     <a:stretch>
                       <a:fillRect/>
                     </a:stretch>
@@ -46034,9 +46069,9 @@
         </w:drawing>
       </w:r>
     </w:p>
+    <w:bookmarkEnd w:id="466"/>
     <w:bookmarkEnd w:id="467"/>
-    <w:bookmarkEnd w:id="468"/>
-    <w:bookmarkStart w:id="517" w:name="sal_alts74f80"/>
+    <w:bookmarkStart w:id="516" w:name="sal_alts74f80"/>
     <w:p>
       <w:pPr>
         <w:pStyle w:val="Heading3"/>
@@ -46045,7 +46080,7 @@
         <w:t xml:space="preserve">sal_AltS74F80</w:t>
       </w:r>
     </w:p>
-    <w:bookmarkStart w:id="472" w:name="acartela-5"/>
+    <w:bookmarkStart w:id="471" w:name="acartela-5"/>
     <w:p>
       <w:pPr>
         <w:pStyle w:val="Heading4"/>
@@ -46063,18 +46098,18 @@
           <wp:inline>
             <wp:extent cx="5334000" cy="4667250"/>
             <wp:effectExtent b="0" l="0" r="0" t="0"/>
-            <wp:docPr descr="" title="" id="470" name="Picture"/>
+            <wp:docPr descr="" title="" id="469" name="Picture"/>
             <a:graphic>
               <a:graphicData uri="http://schemas.openxmlformats.org/drawingml/2006/picture">
                 <pic:pic>
                   <pic:nvPicPr>
-                    <pic:cNvPr descr="C:/Users/bmahardja/Documents/GitHub/DeltaSmelt_SummerFallX2_VOI/Salinity_Zooplankton_Model/Zooplankton_salinity_models_files/figure-docx/print%20plots-49.png" id="471" name="Picture"/>
+                    <pic:cNvPr descr="C:/Users/bmahardja/Documents/GitHub/DeltaSmelt_SummerFallX2_VOI/Salinity_Zooplankton_Model/Zooplankton_salinity_models_files/figure-docx/print%20plots-49.png" id="470" name="Picture"/>
                     <pic:cNvPicPr>
                       <a:picLocks noChangeArrowheads="1" noChangeAspect="1"/>
                     </pic:cNvPicPr>
                   </pic:nvPicPr>
                   <pic:blipFill>
-                    <a:blip r:embed="rId469"/>
+                    <a:blip r:embed="rId468"/>
                     <a:stretch>
                       <a:fillRect/>
                     </a:stretch>
@@ -46101,8 +46136,8 @@
         </w:drawing>
       </w:r>
     </w:p>
-    <w:bookmarkEnd w:id="472"/>
-    <w:bookmarkStart w:id="476" w:name="daphnia-5"/>
+    <w:bookmarkEnd w:id="471"/>
+    <w:bookmarkStart w:id="475" w:name="daphnia-5"/>
     <w:p>
       <w:pPr>
         <w:pStyle w:val="Heading4"/>
@@ -46120,18 +46155,18 @@
           <wp:inline>
             <wp:extent cx="5334000" cy="4667250"/>
             <wp:effectExtent b="0" l="0" r="0" t="0"/>
-            <wp:docPr descr="" title="" id="474" name="Picture"/>
+            <wp:docPr descr="" title="" id="473" name="Picture"/>
             <a:graphic>
               <a:graphicData uri="http://schemas.openxmlformats.org/drawingml/2006/picture">
                 <pic:pic>
                   <pic:nvPicPr>
-                    <pic:cNvPr descr="C:/Users/bmahardja/Documents/GitHub/DeltaSmelt_SummerFallX2_VOI/Salinity_Zooplankton_Model/Zooplankton_salinity_models_files/figure-docx/print%20plots-50.png" id="475" name="Picture"/>
+                    <pic:cNvPr descr="C:/Users/bmahardja/Documents/GitHub/DeltaSmelt_SummerFallX2_VOI/Salinity_Zooplankton_Model/Zooplankton_salinity_models_files/figure-docx/print%20plots-50.png" id="474" name="Picture"/>
                     <pic:cNvPicPr>
                       <a:picLocks noChangeArrowheads="1" noChangeAspect="1"/>
                     </pic:cNvPicPr>
                   </pic:nvPicPr>
                   <pic:blipFill>
-                    <a:blip r:embed="rId473"/>
+                    <a:blip r:embed="rId472"/>
                     <a:stretch>
                       <a:fillRect/>
                     </a:stretch>
@@ -46158,8 +46193,8 @@
         </w:drawing>
       </w:r>
     </w:p>
-    <w:bookmarkEnd w:id="476"/>
-    <w:bookmarkStart w:id="480" w:name="eurytem-5"/>
+    <w:bookmarkEnd w:id="475"/>
+    <w:bookmarkStart w:id="479" w:name="eurytem-5"/>
     <w:p>
       <w:pPr>
         <w:pStyle w:val="Heading4"/>
@@ -46177,18 +46212,18 @@
           <wp:inline>
             <wp:extent cx="5334000" cy="4667250"/>
             <wp:effectExtent b="0" l="0" r="0" t="0"/>
-            <wp:docPr descr="" title="" id="478" name="Picture"/>
+            <wp:docPr descr="" title="" id="477" name="Picture"/>
             <a:graphic>
               <a:graphicData uri="http://schemas.openxmlformats.org/drawingml/2006/picture">
                 <pic:pic>
                   <pic:nvPicPr>
-                    <pic:cNvPr descr="C:/Users/bmahardja/Documents/GitHub/DeltaSmelt_SummerFallX2_VOI/Salinity_Zooplankton_Model/Zooplankton_salinity_models_files/figure-docx/print%20plots-51.png" id="479" name="Picture"/>
+                    <pic:cNvPr descr="C:/Users/bmahardja/Documents/GitHub/DeltaSmelt_SummerFallX2_VOI/Salinity_Zooplankton_Model/Zooplankton_salinity_models_files/figure-docx/print%20plots-51.png" id="478" name="Picture"/>
                     <pic:cNvPicPr>
                       <a:picLocks noChangeArrowheads="1" noChangeAspect="1"/>
                     </pic:cNvPicPr>
                   </pic:nvPicPr>
                   <pic:blipFill>
-                    <a:blip r:embed="rId477"/>
+                    <a:blip r:embed="rId476"/>
                     <a:stretch>
                       <a:fillRect/>
                     </a:stretch>
@@ -46215,8 +46250,8 @@
         </w:drawing>
       </w:r>
     </w:p>
-    <w:bookmarkEnd w:id="480"/>
-    <w:bookmarkStart w:id="484" w:name="othcalad-5"/>
+    <w:bookmarkEnd w:id="479"/>
+    <w:bookmarkStart w:id="483" w:name="othcalad-5"/>
     <w:p>
       <w:pPr>
         <w:pStyle w:val="Heading4"/>
@@ -46234,18 +46269,18 @@
           <wp:inline>
             <wp:extent cx="5334000" cy="4667250"/>
             <wp:effectExtent b="0" l="0" r="0" t="0"/>
-            <wp:docPr descr="" title="" id="482" name="Picture"/>
+            <wp:docPr descr="" title="" id="481" name="Picture"/>
             <a:graphic>
               <a:graphicData uri="http://schemas.openxmlformats.org/drawingml/2006/picture">
                 <pic:pic>
                   <pic:nvPicPr>
-                    <pic:cNvPr descr="C:/Users/bmahardja/Documents/GitHub/DeltaSmelt_SummerFallX2_VOI/Salinity_Zooplankton_Model/Zooplankton_salinity_models_files/figure-docx/print%20plots-52.png" id="483" name="Picture"/>
+                    <pic:cNvPr descr="C:/Users/bmahardja/Documents/GitHub/DeltaSmelt_SummerFallX2_VOI/Salinity_Zooplankton_Model/Zooplankton_salinity_models_files/figure-docx/print%20plots-52.png" id="482" name="Picture"/>
                     <pic:cNvPicPr>
                       <a:picLocks noChangeArrowheads="1" noChangeAspect="1"/>
                     </pic:cNvPicPr>
                   </pic:nvPicPr>
                   <pic:blipFill>
-                    <a:blip r:embed="rId481"/>
+                    <a:blip r:embed="rId480"/>
                     <a:stretch>
                       <a:fillRect/>
                     </a:stretch>
@@ -46272,8 +46307,8 @@
         </w:drawing>
       </w:r>
     </w:p>
-    <w:bookmarkEnd w:id="484"/>
-    <w:bookmarkStart w:id="488" w:name="othcaljuv-5"/>
+    <w:bookmarkEnd w:id="483"/>
+    <w:bookmarkStart w:id="487" w:name="othcaljuv-5"/>
     <w:p>
       <w:pPr>
         <w:pStyle w:val="Heading4"/>
@@ -46291,18 +46326,18 @@
           <wp:inline>
             <wp:extent cx="5334000" cy="4667250"/>
             <wp:effectExtent b="0" l="0" r="0" t="0"/>
-            <wp:docPr descr="" title="" id="486" name="Picture"/>
+            <wp:docPr descr="" title="" id="485" name="Picture"/>
             <a:graphic>
               <a:graphicData uri="http://schemas.openxmlformats.org/drawingml/2006/picture">
                 <pic:pic>
                   <pic:nvPicPr>
-                    <pic:cNvPr descr="C:/Users/bmahardja/Documents/GitHub/DeltaSmelt_SummerFallX2_VOI/Salinity_Zooplankton_Model/Zooplankton_salinity_models_files/figure-docx/print%20plots-53.png" id="487" name="Picture"/>
+                    <pic:cNvPr descr="C:/Users/bmahardja/Documents/GitHub/DeltaSmelt_SummerFallX2_VOI/Salinity_Zooplankton_Model/Zooplankton_salinity_models_files/figure-docx/print%20plots-53.png" id="486" name="Picture"/>
                     <pic:cNvPicPr>
                       <a:picLocks noChangeArrowheads="1" noChangeAspect="1"/>
                     </pic:cNvPicPr>
                   </pic:nvPicPr>
                   <pic:blipFill>
-                    <a:blip r:embed="rId485"/>
+                    <a:blip r:embed="rId484"/>
                     <a:stretch>
                       <a:fillRect/>
                     </a:stretch>
@@ -46329,8 +46364,8 @@
         </w:drawing>
       </w:r>
     </w:p>
-    <w:bookmarkEnd w:id="488"/>
-    <w:bookmarkStart w:id="492" w:name="othclad-5"/>
+    <w:bookmarkEnd w:id="487"/>
+    <w:bookmarkStart w:id="491" w:name="othclad-5"/>
     <w:p>
       <w:pPr>
         <w:pStyle w:val="Heading4"/>
@@ -46348,18 +46383,18 @@
           <wp:inline>
             <wp:extent cx="5334000" cy="4667250"/>
             <wp:effectExtent b="0" l="0" r="0" t="0"/>
-            <wp:docPr descr="" title="" id="490" name="Picture"/>
+            <wp:docPr descr="" title="" id="489" name="Picture"/>
             <a:graphic>
               <a:graphicData uri="http://schemas.openxmlformats.org/drawingml/2006/picture">
                 <pic:pic>
                   <pic:nvPicPr>
-                    <pic:cNvPr descr="C:/Users/bmahardja/Documents/GitHub/DeltaSmelt_SummerFallX2_VOI/Salinity_Zooplankton_Model/Zooplankton_salinity_models_files/figure-docx/print%20plots-54.png" id="491" name="Picture"/>
+                    <pic:cNvPr descr="C:/Users/bmahardja/Documents/GitHub/DeltaSmelt_SummerFallX2_VOI/Salinity_Zooplankton_Model/Zooplankton_salinity_models_files/figure-docx/print%20plots-54.png" id="490" name="Picture"/>
                     <pic:cNvPicPr>
                       <a:picLocks noChangeArrowheads="1" noChangeAspect="1"/>
                     </pic:cNvPicPr>
                   </pic:nvPicPr>
                   <pic:blipFill>
-                    <a:blip r:embed="rId489"/>
+                    <a:blip r:embed="rId488"/>
                     <a:stretch>
                       <a:fillRect/>
                     </a:stretch>
@@ -46386,8 +46421,8 @@
         </w:drawing>
       </w:r>
     </w:p>
-    <w:bookmarkEnd w:id="492"/>
-    <w:bookmarkStart w:id="496" w:name="pdiapfor-5"/>
+    <w:bookmarkEnd w:id="491"/>
+    <w:bookmarkStart w:id="495" w:name="pdiapfor-5"/>
     <w:p>
       <w:pPr>
         <w:pStyle w:val="Heading4"/>
@@ -46405,18 +46440,18 @@
           <wp:inline>
             <wp:extent cx="5334000" cy="4667250"/>
             <wp:effectExtent b="0" l="0" r="0" t="0"/>
-            <wp:docPr descr="" title="" id="494" name="Picture"/>
+            <wp:docPr descr="" title="" id="493" name="Picture"/>
             <a:graphic>
               <a:graphicData uri="http://schemas.openxmlformats.org/drawingml/2006/picture">
                 <pic:pic>
                   <pic:nvPicPr>
-                    <pic:cNvPr descr="C:/Users/bmahardja/Documents/GitHub/DeltaSmelt_SummerFallX2_VOI/Salinity_Zooplankton_Model/Zooplankton_salinity_models_files/figure-docx/print%20plots-55.png" id="495" name="Picture"/>
+                    <pic:cNvPr descr="C:/Users/bmahardja/Documents/GitHub/DeltaSmelt_SummerFallX2_VOI/Salinity_Zooplankton_Model/Zooplankton_salinity_models_files/figure-docx/print%20plots-55.png" id="494" name="Picture"/>
                     <pic:cNvPicPr>
                       <a:picLocks noChangeArrowheads="1" noChangeAspect="1"/>
                     </pic:cNvPicPr>
                   </pic:nvPicPr>
                   <pic:blipFill>
-                    <a:blip r:embed="rId493"/>
+                    <a:blip r:embed="rId492"/>
                     <a:stretch>
                       <a:fillRect/>
                     </a:stretch>
@@ -46443,8 +46478,8 @@
         </w:drawing>
       </w:r>
     </w:p>
-    <w:bookmarkEnd w:id="496"/>
-    <w:bookmarkStart w:id="500" w:name="allcopnaup-5"/>
+    <w:bookmarkEnd w:id="495"/>
+    <w:bookmarkStart w:id="499" w:name="allcopnaup-5"/>
     <w:p>
       <w:pPr>
         <w:pStyle w:val="Heading4"/>
@@ -46462,18 +46497,18 @@
           <wp:inline>
             <wp:extent cx="5334000" cy="4667250"/>
             <wp:effectExtent b="0" l="0" r="0" t="0"/>
-            <wp:docPr descr="" title="" id="498" name="Picture"/>
+            <wp:docPr descr="" title="" id="497" name="Picture"/>
             <a:graphic>
               <a:graphicData uri="http://schemas.openxmlformats.org/drawingml/2006/picture">
                 <pic:pic>
                   <pic:nvPicPr>
-                    <pic:cNvPr descr="C:/Users/bmahardja/Documents/GitHub/DeltaSmelt_SummerFallX2_VOI/Salinity_Zooplankton_Model/Zooplankton_salinity_models_files/figure-docx/print%20plots-56.png" id="499" name="Picture"/>
+                    <pic:cNvPr descr="C:/Users/bmahardja/Documents/GitHub/DeltaSmelt_SummerFallX2_VOI/Salinity_Zooplankton_Model/Zooplankton_salinity_models_files/figure-docx/print%20plots-56.png" id="498" name="Picture"/>
                     <pic:cNvPicPr>
                       <a:picLocks noChangeArrowheads="1" noChangeAspect="1"/>
                     </pic:cNvPicPr>
                   </pic:nvPicPr>
                   <pic:blipFill>
-                    <a:blip r:embed="rId497"/>
+                    <a:blip r:embed="rId496"/>
                     <a:stretch>
                       <a:fillRect/>
                     </a:stretch>
@@ -46500,8 +46535,8 @@
         </w:drawing>
       </w:r>
     </w:p>
-    <w:bookmarkEnd w:id="500"/>
-    <w:bookmarkStart w:id="504" w:name="limno-5"/>
+    <w:bookmarkEnd w:id="499"/>
+    <w:bookmarkStart w:id="503" w:name="limno-5"/>
     <w:p>
       <w:pPr>
         <w:pStyle w:val="Heading4"/>
@@ -46519,18 +46554,18 @@
           <wp:inline>
             <wp:extent cx="5334000" cy="4667250"/>
             <wp:effectExtent b="0" l="0" r="0" t="0"/>
-            <wp:docPr descr="" title="" id="502" name="Picture"/>
+            <wp:docPr descr="" title="" id="501" name="Picture"/>
             <a:graphic>
               <a:graphicData uri="http://schemas.openxmlformats.org/drawingml/2006/picture">
                 <pic:pic>
                   <pic:nvPicPr>
-                    <pic:cNvPr descr="C:/Users/bmahardja/Documents/GitHub/DeltaSmelt_SummerFallX2_VOI/Salinity_Zooplankton_Model/Zooplankton_salinity_models_files/figure-docx/print%20plots-57.png" id="503" name="Picture"/>
+                    <pic:cNvPr descr="C:/Users/bmahardja/Documents/GitHub/DeltaSmelt_SummerFallX2_VOI/Salinity_Zooplankton_Model/Zooplankton_salinity_models_files/figure-docx/print%20plots-57.png" id="502" name="Picture"/>
                     <pic:cNvPicPr>
                       <a:picLocks noChangeArrowheads="1" noChangeAspect="1"/>
                     </pic:cNvPicPr>
                   </pic:nvPicPr>
                   <pic:blipFill>
-                    <a:blip r:embed="rId501"/>
+                    <a:blip r:embed="rId500"/>
                     <a:stretch>
                       <a:fillRect/>
                     </a:stretch>
@@ -46557,8 +46592,8 @@
         </w:drawing>
       </w:r>
     </w:p>
-    <w:bookmarkEnd w:id="504"/>
-    <w:bookmarkStart w:id="508" w:name="mysid-5"/>
+    <w:bookmarkEnd w:id="503"/>
+    <w:bookmarkStart w:id="507" w:name="mysid-5"/>
     <w:p>
       <w:pPr>
         <w:pStyle w:val="Heading4"/>
@@ -46576,18 +46611,18 @@
           <wp:inline>
             <wp:extent cx="5334000" cy="4667250"/>
             <wp:effectExtent b="0" l="0" r="0" t="0"/>
-            <wp:docPr descr="" title="" id="506" name="Picture"/>
+            <wp:docPr descr="" title="" id="505" name="Picture"/>
             <a:graphic>
               <a:graphicData uri="http://schemas.openxmlformats.org/drawingml/2006/picture">
                 <pic:pic>
                   <pic:nvPicPr>
-                    <pic:cNvPr descr="C:/Users/bmahardja/Documents/GitHub/DeltaSmelt_SummerFallX2_VOI/Salinity_Zooplankton_Model/Zooplankton_salinity_models_files/figure-docx/print%20plots-58.png" id="507" name="Picture"/>
+                    <pic:cNvPr descr="C:/Users/bmahardja/Documents/GitHub/DeltaSmelt_SummerFallX2_VOI/Salinity_Zooplankton_Model/Zooplankton_salinity_models_files/figure-docx/print%20plots-58.png" id="506" name="Picture"/>
                     <pic:cNvPicPr>
                       <a:picLocks noChangeArrowheads="1" noChangeAspect="1"/>
                     </pic:cNvPicPr>
                   </pic:nvPicPr>
                   <pic:blipFill>
-                    <a:blip r:embed="rId505"/>
+                    <a:blip r:embed="rId504"/>
                     <a:stretch>
                       <a:fillRect/>
                     </a:stretch>
@@ -46614,8 +46649,8 @@
         </w:drawing>
       </w:r>
     </w:p>
-    <w:bookmarkEnd w:id="508"/>
-    <w:bookmarkStart w:id="512" w:name="othcyc-5"/>
+    <w:bookmarkEnd w:id="507"/>
+    <w:bookmarkStart w:id="511" w:name="othcyc-5"/>
     <w:p>
       <w:pPr>
         <w:pStyle w:val="Heading4"/>
@@ -46633,18 +46668,18 @@
           <wp:inline>
             <wp:extent cx="5334000" cy="4667250"/>
             <wp:effectExtent b="0" l="0" r="0" t="0"/>
-            <wp:docPr descr="" title="" id="510" name="Picture"/>
+            <wp:docPr descr="" title="" id="509" name="Picture"/>
             <a:graphic>
               <a:graphicData uri="http://schemas.openxmlformats.org/drawingml/2006/picture">
                 <pic:pic>
                   <pic:nvPicPr>
-                    <pic:cNvPr descr="C:/Users/bmahardja/Documents/GitHub/DeltaSmelt_SummerFallX2_VOI/Salinity_Zooplankton_Model/Zooplankton_salinity_models_files/figure-docx/print%20plots-59.png" id="511" name="Picture"/>
+                    <pic:cNvPr descr="C:/Users/bmahardja/Documents/GitHub/DeltaSmelt_SummerFallX2_VOI/Salinity_Zooplankton_Model/Zooplankton_salinity_models_files/figure-docx/print%20plots-59.png" id="510" name="Picture"/>
                     <pic:cNvPicPr>
                       <a:picLocks noChangeArrowheads="1" noChangeAspect="1"/>
                     </pic:cNvPicPr>
                   </pic:nvPicPr>
                   <pic:blipFill>
-                    <a:blip r:embed="rId509"/>
+                    <a:blip r:embed="rId508"/>
                     <a:stretch>
                       <a:fillRect/>
                     </a:stretch>
@@ -46671,8 +46706,8 @@
         </w:drawing>
       </w:r>
     </w:p>
-    <w:bookmarkEnd w:id="512"/>
-    <w:bookmarkStart w:id="516" w:name="other-5"/>
+    <w:bookmarkEnd w:id="511"/>
+    <w:bookmarkStart w:id="515" w:name="other-5"/>
     <w:p>
       <w:pPr>
         <w:pStyle w:val="Heading4"/>
@@ -46690,18 +46725,18 @@
           <wp:inline>
             <wp:extent cx="5334000" cy="4667250"/>
             <wp:effectExtent b="0" l="0" r="0" t="0"/>
-            <wp:docPr descr="" title="" id="514" name="Picture"/>
+            <wp:docPr descr="" title="" id="513" name="Picture"/>
             <a:graphic>
               <a:graphicData uri="http://schemas.openxmlformats.org/drawingml/2006/picture">
                 <pic:pic>
                   <pic:nvPicPr>
-                    <pic:cNvPr descr="C:/Users/bmahardja/Documents/GitHub/DeltaSmelt_SummerFallX2_VOI/Salinity_Zooplankton_Model/Zooplankton_salinity_models_files/figure-docx/print%20plots-60.png" id="515" name="Picture"/>
+                    <pic:cNvPr descr="C:/Users/bmahardja/Documents/GitHub/DeltaSmelt_SummerFallX2_VOI/Salinity_Zooplankton_Model/Zooplankton_salinity_models_files/figure-docx/print%20plots-60.png" id="514" name="Picture"/>
                     <pic:cNvPicPr>
                       <a:picLocks noChangeArrowheads="1" noChangeAspect="1"/>
                     </pic:cNvPicPr>
                   </pic:nvPicPr>
                   <pic:blipFill>
-                    <a:blip r:embed="rId513"/>
+                    <a:blip r:embed="rId512"/>
                     <a:stretch>
                       <a:fillRect/>
                     </a:stretch>
@@ -46728,10 +46763,10 @@
         </w:drawing>
       </w:r>
     </w:p>
+    <w:bookmarkEnd w:id="515"/>
     <w:bookmarkEnd w:id="516"/>
     <w:bookmarkEnd w:id="517"/>
     <w:bookmarkEnd w:id="518"/>
-    <w:bookmarkEnd w:id="519"/>
     <w:sectPr/>
   </w:body>
 </w:document>

</xml_diff>